<commit_message>
add code Guest function
</commit_message>
<xml_diff>
--- a/DD2/1412269/1412269_DD2.docx
+++ b/DD2/1412269/1412269_DD2.docx
@@ -16,6 +16,7 @@
           <w:szCs w:val="26"/>
         </w:rPr>
       </w:pPr>
+      <w:proofErr w:type="spellStart"/>
       <w:r>
         <w:rPr>
           <w:rFonts w:ascii="Times New Roman" w:hAnsi="Times New Roman" w:cs="Times New Roman"/>
@@ -23,7 +24,77 @@
           <w:sz w:val="26"/>
           <w:szCs w:val="26"/>
         </w:rPr>
-        <w:t>Thành phần giao diện – View</w:t>
+        <w:t>Thành</w:t>
+      </w:r>
+      <w:proofErr w:type="spellEnd"/>
+      <w:r>
+        <w:rPr>
+          <w:rFonts w:ascii="Times New Roman" w:hAnsi="Times New Roman" w:cs="Times New Roman"/>
+          <w:b/>
+          <w:sz w:val="26"/>
+          <w:szCs w:val="26"/>
+        </w:rPr>
+        <w:t xml:space="preserve"> </w:t>
+      </w:r>
+      <w:proofErr w:type="spellStart"/>
+      <w:r>
+        <w:rPr>
+          <w:rFonts w:ascii="Times New Roman" w:hAnsi="Times New Roman" w:cs="Times New Roman"/>
+          <w:b/>
+          <w:sz w:val="26"/>
+          <w:szCs w:val="26"/>
+        </w:rPr>
+        <w:t>phần</w:t>
+      </w:r>
+      <w:proofErr w:type="spellEnd"/>
+      <w:r>
+        <w:rPr>
+          <w:rFonts w:ascii="Times New Roman" w:hAnsi="Times New Roman" w:cs="Times New Roman"/>
+          <w:b/>
+          <w:sz w:val="26"/>
+          <w:szCs w:val="26"/>
+        </w:rPr>
+        <w:t xml:space="preserve"> </w:t>
+      </w:r>
+      <w:proofErr w:type="spellStart"/>
+      <w:r>
+        <w:rPr>
+          <w:rFonts w:ascii="Times New Roman" w:hAnsi="Times New Roman" w:cs="Times New Roman"/>
+          <w:b/>
+          <w:sz w:val="26"/>
+          <w:szCs w:val="26"/>
+        </w:rPr>
+        <w:t>giao</w:t>
+      </w:r>
+      <w:proofErr w:type="spellEnd"/>
+      <w:r>
+        <w:rPr>
+          <w:rFonts w:ascii="Times New Roman" w:hAnsi="Times New Roman" w:cs="Times New Roman"/>
+          <w:b/>
+          <w:sz w:val="26"/>
+          <w:szCs w:val="26"/>
+        </w:rPr>
+        <w:t xml:space="preserve"> </w:t>
+      </w:r>
+      <w:proofErr w:type="spellStart"/>
+      <w:r>
+        <w:rPr>
+          <w:rFonts w:ascii="Times New Roman" w:hAnsi="Times New Roman" w:cs="Times New Roman"/>
+          <w:b/>
+          <w:sz w:val="26"/>
+          <w:szCs w:val="26"/>
+        </w:rPr>
+        <w:t>diện</w:t>
+      </w:r>
+      <w:proofErr w:type="spellEnd"/>
+      <w:r>
+        <w:rPr>
+          <w:rFonts w:ascii="Times New Roman" w:hAnsi="Times New Roman" w:cs="Times New Roman"/>
+          <w:b/>
+          <w:sz w:val="26"/>
+          <w:szCs w:val="26"/>
+        </w:rPr>
+        <w:t xml:space="preserve"> – View</w:t>
       </w:r>
     </w:p>
     <w:p>
@@ -39,6 +110,7 @@
           <w:szCs w:val="26"/>
         </w:rPr>
       </w:pPr>
+      <w:proofErr w:type="spellStart"/>
       <w:r>
         <w:rPr>
           <w:rFonts w:ascii="Times New Roman" w:hAnsi="Times New Roman" w:cs="Times New Roman"/>
@@ -53,8 +125,27 @@
           <w:sz w:val="26"/>
           <w:szCs w:val="26"/>
         </w:rPr>
-        <w:t>ánh giá</w:t>
-      </w:r>
+        <w:t>ánh</w:t>
+      </w:r>
+      <w:proofErr w:type="spellEnd"/>
+      <w:r>
+        <w:rPr>
+          <w:rFonts w:ascii="Times New Roman" w:hAnsi="Times New Roman" w:cs="Times New Roman"/>
+          <w:sz w:val="26"/>
+          <w:szCs w:val="26"/>
+        </w:rPr>
+        <w:t xml:space="preserve"> </w:t>
+      </w:r>
+      <w:proofErr w:type="spellStart"/>
+      <w:r>
+        <w:rPr>
+          <w:rFonts w:ascii="Times New Roman" w:hAnsi="Times New Roman" w:cs="Times New Roman"/>
+          <w:sz w:val="26"/>
+          <w:szCs w:val="26"/>
+        </w:rPr>
+        <w:t>giá</w:t>
+      </w:r>
+      <w:proofErr w:type="spellEnd"/>
     </w:p>
     <w:p>
       <w:pPr>
@@ -66,13 +157,41 @@
           <w:szCs w:val="26"/>
         </w:rPr>
       </w:pPr>
-      <w:r>
-        <w:rPr>
-          <w:rFonts w:ascii="Times New Roman" w:hAnsi="Times New Roman" w:cs="Times New Roman"/>
-          <w:sz w:val="26"/>
-          <w:szCs w:val="26"/>
-        </w:rPr>
-        <w:t>Tham chiếu:</w:t>
+      <w:proofErr w:type="spellStart"/>
+      <w:r>
+        <w:rPr>
+          <w:rFonts w:ascii="Times New Roman" w:hAnsi="Times New Roman" w:cs="Times New Roman"/>
+          <w:sz w:val="26"/>
+          <w:szCs w:val="26"/>
+        </w:rPr>
+        <w:t>Tham</w:t>
+      </w:r>
+      <w:proofErr w:type="spellEnd"/>
+      <w:r>
+        <w:rPr>
+          <w:rFonts w:ascii="Times New Roman" w:hAnsi="Times New Roman" w:cs="Times New Roman"/>
+          <w:sz w:val="26"/>
+          <w:szCs w:val="26"/>
+        </w:rPr>
+        <w:t xml:space="preserve"> </w:t>
+      </w:r>
+      <w:proofErr w:type="spellStart"/>
+      <w:r>
+        <w:rPr>
+          <w:rFonts w:ascii="Times New Roman" w:hAnsi="Times New Roman" w:cs="Times New Roman"/>
+          <w:sz w:val="26"/>
+          <w:szCs w:val="26"/>
+        </w:rPr>
+        <w:t>chiếu</w:t>
+      </w:r>
+      <w:proofErr w:type="spellEnd"/>
+      <w:r>
+        <w:rPr>
+          <w:rFonts w:ascii="Times New Roman" w:hAnsi="Times New Roman" w:cs="Times New Roman"/>
+          <w:sz w:val="26"/>
+          <w:szCs w:val="26"/>
+        </w:rPr>
+        <w:t>:</w:t>
       </w:r>
     </w:p>
     <w:p>
@@ -88,14 +207,106 @@
           <w:szCs w:val="26"/>
         </w:rPr>
       </w:pPr>
-      <w:r>
-        <w:rPr>
-          <w:rFonts w:ascii="Times New Roman" w:hAnsi="Times New Roman" w:cs="Times New Roman"/>
-          <w:sz w:val="26"/>
-          <w:szCs w:val="26"/>
-        </w:rPr>
-        <w:t>Màn hình xem thông tin đánh giá</w:t>
-      </w:r>
+      <w:proofErr w:type="spellStart"/>
+      <w:r>
+        <w:rPr>
+          <w:rFonts w:ascii="Times New Roman" w:hAnsi="Times New Roman" w:cs="Times New Roman"/>
+          <w:sz w:val="26"/>
+          <w:szCs w:val="26"/>
+        </w:rPr>
+        <w:t>Màn</w:t>
+      </w:r>
+      <w:proofErr w:type="spellEnd"/>
+      <w:r>
+        <w:rPr>
+          <w:rFonts w:ascii="Times New Roman" w:hAnsi="Times New Roman" w:cs="Times New Roman"/>
+          <w:sz w:val="26"/>
+          <w:szCs w:val="26"/>
+        </w:rPr>
+        <w:t xml:space="preserve"> </w:t>
+      </w:r>
+      <w:proofErr w:type="spellStart"/>
+      <w:r>
+        <w:rPr>
+          <w:rFonts w:ascii="Times New Roman" w:hAnsi="Times New Roman" w:cs="Times New Roman"/>
+          <w:sz w:val="26"/>
+          <w:szCs w:val="26"/>
+        </w:rPr>
+        <w:t>hình</w:t>
+      </w:r>
+      <w:proofErr w:type="spellEnd"/>
+      <w:r>
+        <w:rPr>
+          <w:rFonts w:ascii="Times New Roman" w:hAnsi="Times New Roman" w:cs="Times New Roman"/>
+          <w:sz w:val="26"/>
+          <w:szCs w:val="26"/>
+        </w:rPr>
+        <w:t xml:space="preserve"> </w:t>
+      </w:r>
+      <w:proofErr w:type="spellStart"/>
+      <w:r>
+        <w:rPr>
+          <w:rFonts w:ascii="Times New Roman" w:hAnsi="Times New Roman" w:cs="Times New Roman"/>
+          <w:sz w:val="26"/>
+          <w:szCs w:val="26"/>
+        </w:rPr>
+        <w:t>xem</w:t>
+      </w:r>
+      <w:proofErr w:type="spellEnd"/>
+      <w:r>
+        <w:rPr>
+          <w:rFonts w:ascii="Times New Roman" w:hAnsi="Times New Roman" w:cs="Times New Roman"/>
+          <w:sz w:val="26"/>
+          <w:szCs w:val="26"/>
+        </w:rPr>
+        <w:t xml:space="preserve"> </w:t>
+      </w:r>
+      <w:proofErr w:type="spellStart"/>
+      <w:r>
+        <w:rPr>
+          <w:rFonts w:ascii="Times New Roman" w:hAnsi="Times New Roman" w:cs="Times New Roman"/>
+          <w:sz w:val="26"/>
+          <w:szCs w:val="26"/>
+        </w:rPr>
+        <w:t>thông</w:t>
+      </w:r>
+      <w:proofErr w:type="spellEnd"/>
+      <w:r>
+        <w:rPr>
+          <w:rFonts w:ascii="Times New Roman" w:hAnsi="Times New Roman" w:cs="Times New Roman"/>
+          <w:sz w:val="26"/>
+          <w:szCs w:val="26"/>
+        </w:rPr>
+        <w:t xml:space="preserve"> tin </w:t>
+      </w:r>
+      <w:proofErr w:type="spellStart"/>
+      <w:r>
+        <w:rPr>
+          <w:rFonts w:ascii="Times New Roman" w:hAnsi="Times New Roman" w:cs="Times New Roman"/>
+          <w:sz w:val="26"/>
+          <w:szCs w:val="26"/>
+        </w:rPr>
+        <w:t>đánh</w:t>
+      </w:r>
+      <w:proofErr w:type="spellEnd"/>
+      <w:r>
+        <w:rPr>
+          <w:rFonts w:ascii="Times New Roman" w:hAnsi="Times New Roman" w:cs="Times New Roman"/>
+          <w:sz w:val="26"/>
+          <w:szCs w:val="26"/>
+        </w:rPr>
+        <w:t xml:space="preserve"> </w:t>
+      </w:r>
+      <w:proofErr w:type="spellStart"/>
+      <w:r>
+        <w:rPr>
+          <w:rFonts w:ascii="Times New Roman" w:hAnsi="Times New Roman" w:cs="Times New Roman"/>
+          <w:sz w:val="26"/>
+          <w:szCs w:val="26"/>
+        </w:rPr>
+        <w:t>giá</w:t>
+      </w:r>
+      <w:proofErr w:type="spellEnd"/>
     </w:p>
     <w:p>
       <w:pPr>
@@ -168,12 +379,28 @@
           <w:b/>
         </w:rPr>
       </w:pPr>
+      <w:proofErr w:type="spellStart"/>
       <w:r>
         <w:rPr>
           <w:b/>
         </w:rPr>
-        <w:t>Diễn giải</w:t>
-      </w:r>
+        <w:t>Diễn</w:t>
+      </w:r>
+      <w:proofErr w:type="spellEnd"/>
+      <w:r>
+        <w:rPr>
+          <w:b/>
+        </w:rPr>
+        <w:t xml:space="preserve"> </w:t>
+      </w:r>
+      <w:proofErr w:type="spellStart"/>
+      <w:r>
+        <w:rPr>
+          <w:b/>
+        </w:rPr>
+        <w:t>giải</w:t>
+      </w:r>
+      <w:proofErr w:type="spellEnd"/>
     </w:p>
     <w:tbl>
       <w:tblPr>
@@ -209,8 +436,13 @@
             <w:pPr>
               <w:pStyle w:val="MyTable1"/>
             </w:pPr>
-            <w:r>
-              <w:t>Nhóm control</w:t>
+            <w:proofErr w:type="spellStart"/>
+            <w:r>
+              <w:t>Nhóm</w:t>
+            </w:r>
+            <w:proofErr w:type="spellEnd"/>
+            <w:r>
+              <w:t xml:space="preserve"> control</w:t>
             </w:r>
           </w:p>
         </w:tc>
@@ -222,9 +454,19 @@
             <w:pPr>
               <w:pStyle w:val="MyTable1"/>
             </w:pPr>
-            <w:r>
-              <w:t>Mô tả</w:t>
-            </w:r>
+            <w:proofErr w:type="spellStart"/>
+            <w:r>
+              <w:t>Mô</w:t>
+            </w:r>
+            <w:proofErr w:type="spellEnd"/>
+            <w:r>
+              <w:t xml:space="preserve"> </w:t>
+            </w:r>
+            <w:proofErr w:type="spellStart"/>
+            <w:r>
+              <w:t>tả</w:t>
+            </w:r>
+            <w:proofErr w:type="spellEnd"/>
           </w:p>
         </w:tc>
       </w:tr>
@@ -264,9 +506,59 @@
               <w:pStyle w:val="MyTable1"/>
               <w:ind w:left="0" w:firstLine="0"/>
             </w:pPr>
-            <w:r>
-              <w:t>Chọn chức năng xem thông tin đánh giá</w:t>
-            </w:r>
+            <w:proofErr w:type="spellStart"/>
+            <w:r>
+              <w:t>Chọn</w:t>
+            </w:r>
+            <w:proofErr w:type="spellEnd"/>
+            <w:r>
+              <w:t xml:space="preserve"> </w:t>
+            </w:r>
+            <w:proofErr w:type="spellStart"/>
+            <w:r>
+              <w:t>chức</w:t>
+            </w:r>
+            <w:proofErr w:type="spellEnd"/>
+            <w:r>
+              <w:t xml:space="preserve"> </w:t>
+            </w:r>
+            <w:proofErr w:type="spellStart"/>
+            <w:r>
+              <w:t>năng</w:t>
+            </w:r>
+            <w:proofErr w:type="spellEnd"/>
+            <w:r>
+              <w:t xml:space="preserve"> </w:t>
+            </w:r>
+            <w:proofErr w:type="spellStart"/>
+            <w:r>
+              <w:t>xem</w:t>
+            </w:r>
+            <w:proofErr w:type="spellEnd"/>
+            <w:r>
+              <w:t xml:space="preserve"> </w:t>
+            </w:r>
+            <w:proofErr w:type="spellStart"/>
+            <w:r>
+              <w:t>thông</w:t>
+            </w:r>
+            <w:proofErr w:type="spellEnd"/>
+            <w:r>
+              <w:t xml:space="preserve"> tin </w:t>
+            </w:r>
+            <w:proofErr w:type="spellStart"/>
+            <w:r>
+              <w:t>đánh</w:t>
+            </w:r>
+            <w:proofErr w:type="spellEnd"/>
+            <w:r>
+              <w:t xml:space="preserve"> </w:t>
+            </w:r>
+            <w:proofErr w:type="spellStart"/>
+            <w:r>
+              <w:t>giá</w:t>
+            </w:r>
+            <w:proofErr w:type="spellEnd"/>
           </w:p>
         </w:tc>
       </w:tr>
@@ -306,9 +598,27 @@
               <w:pStyle w:val="MyTable1"/>
               <w:ind w:left="0" w:firstLine="0"/>
             </w:pPr>
-            <w:r>
-              <w:t>Ngày bắt đầu</w:t>
-            </w:r>
+            <w:proofErr w:type="spellStart"/>
+            <w:r>
+              <w:t>Ngày</w:t>
+            </w:r>
+            <w:proofErr w:type="spellEnd"/>
+            <w:r>
+              <w:t xml:space="preserve"> </w:t>
+            </w:r>
+            <w:proofErr w:type="spellStart"/>
+            <w:r>
+              <w:t>bắt</w:t>
+            </w:r>
+            <w:proofErr w:type="spellEnd"/>
+            <w:r>
+              <w:t xml:space="preserve"> </w:t>
+            </w:r>
+            <w:proofErr w:type="spellStart"/>
+            <w:r>
+              <w:t>đầu</w:t>
+            </w:r>
+            <w:proofErr w:type="spellEnd"/>
             <w:r>
               <w:t xml:space="preserve"> </w:t>
             </w:r>
@@ -351,9 +661,27 @@
               <w:pStyle w:val="MyTable1"/>
               <w:ind w:left="0" w:firstLine="0"/>
             </w:pPr>
-            <w:r>
-              <w:t>Ngày kết thúc</w:t>
-            </w:r>
+            <w:proofErr w:type="spellStart"/>
+            <w:r>
+              <w:t>Ngày</w:t>
+            </w:r>
+            <w:proofErr w:type="spellEnd"/>
+            <w:r>
+              <w:t xml:space="preserve"> </w:t>
+            </w:r>
+            <w:proofErr w:type="spellStart"/>
+            <w:r>
+              <w:t>kết</w:t>
+            </w:r>
+            <w:proofErr w:type="spellEnd"/>
+            <w:r>
+              <w:t xml:space="preserve"> </w:t>
+            </w:r>
+            <w:proofErr w:type="spellStart"/>
+            <w:r>
+              <w:t>thúc</w:t>
+            </w:r>
+            <w:proofErr w:type="spellEnd"/>
           </w:p>
         </w:tc>
       </w:tr>
@@ -393,9 +721,131 @@
               <w:pStyle w:val="MyTable1"/>
               <w:ind w:left="0" w:firstLine="0"/>
             </w:pPr>
-            <w:r>
-              <w:t>Tùy chọn xem đánh giá của nhân viên hay dịch vụ, không chọn sẽ dùng cả hai</w:t>
-            </w:r>
+            <w:proofErr w:type="spellStart"/>
+            <w:r>
+              <w:t>Tùy</w:t>
+            </w:r>
+            <w:proofErr w:type="spellEnd"/>
+            <w:r>
+              <w:t xml:space="preserve"> </w:t>
+            </w:r>
+            <w:proofErr w:type="spellStart"/>
+            <w:r>
+              <w:t>chọn</w:t>
+            </w:r>
+            <w:proofErr w:type="spellEnd"/>
+            <w:r>
+              <w:t xml:space="preserve"> </w:t>
+            </w:r>
+            <w:proofErr w:type="spellStart"/>
+            <w:r>
+              <w:t>xem</w:t>
+            </w:r>
+            <w:proofErr w:type="spellEnd"/>
+            <w:r>
+              <w:t xml:space="preserve"> </w:t>
+            </w:r>
+            <w:proofErr w:type="spellStart"/>
+            <w:r>
+              <w:t>đánh</w:t>
+            </w:r>
+            <w:proofErr w:type="spellEnd"/>
+            <w:r>
+              <w:t xml:space="preserve"> </w:t>
+            </w:r>
+            <w:proofErr w:type="spellStart"/>
+            <w:r>
+              <w:t>giá</w:t>
+            </w:r>
+            <w:proofErr w:type="spellEnd"/>
+            <w:r>
+              <w:t xml:space="preserve"> </w:t>
+            </w:r>
+            <w:proofErr w:type="spellStart"/>
+            <w:r>
+              <w:t>của</w:t>
+            </w:r>
+            <w:proofErr w:type="spellEnd"/>
+            <w:r>
+              <w:t xml:space="preserve"> </w:t>
+            </w:r>
+            <w:proofErr w:type="spellStart"/>
+            <w:r>
+              <w:t>nhân</w:t>
+            </w:r>
+            <w:proofErr w:type="spellEnd"/>
+            <w:r>
+              <w:t xml:space="preserve"> </w:t>
+            </w:r>
+            <w:proofErr w:type="spellStart"/>
+            <w:r>
+              <w:t>viên</w:t>
+            </w:r>
+            <w:proofErr w:type="spellEnd"/>
+            <w:r>
+              <w:t xml:space="preserve"> hay </w:t>
+            </w:r>
+            <w:proofErr w:type="spellStart"/>
+            <w:r>
+              <w:t>dịch</w:t>
+            </w:r>
+            <w:proofErr w:type="spellEnd"/>
+            <w:r>
+              <w:t xml:space="preserve"> </w:t>
+            </w:r>
+            <w:proofErr w:type="spellStart"/>
+            <w:r>
+              <w:t>vụ</w:t>
+            </w:r>
+            <w:proofErr w:type="spellEnd"/>
+            <w:r>
+              <w:t xml:space="preserve">, </w:t>
+            </w:r>
+            <w:proofErr w:type="spellStart"/>
+            <w:r>
+              <w:t>không</w:t>
+            </w:r>
+            <w:proofErr w:type="spellEnd"/>
+            <w:r>
+              <w:t xml:space="preserve"> </w:t>
+            </w:r>
+            <w:proofErr w:type="spellStart"/>
+            <w:r>
+              <w:t>chọn</w:t>
+            </w:r>
+            <w:proofErr w:type="spellEnd"/>
+            <w:r>
+              <w:t xml:space="preserve"> </w:t>
+            </w:r>
+            <w:proofErr w:type="spellStart"/>
+            <w:r>
+              <w:t>sẽ</w:t>
+            </w:r>
+            <w:proofErr w:type="spellEnd"/>
+            <w:r>
+              <w:t xml:space="preserve"> </w:t>
+            </w:r>
+            <w:proofErr w:type="spellStart"/>
+            <w:r>
+              <w:t>dùng</w:t>
+            </w:r>
+            <w:proofErr w:type="spellEnd"/>
+            <w:r>
+              <w:t xml:space="preserve"> </w:t>
+            </w:r>
+            <w:proofErr w:type="spellStart"/>
+            <w:r>
+              <w:t>cả</w:t>
+            </w:r>
+            <w:proofErr w:type="spellEnd"/>
+            <w:r>
+              <w:t xml:space="preserve"> </w:t>
+            </w:r>
+            <w:proofErr w:type="spellStart"/>
+            <w:r>
+              <w:t>hai</w:t>
+            </w:r>
+            <w:proofErr w:type="spellEnd"/>
           </w:p>
         </w:tc>
       </w:tr>
@@ -435,9 +885,107 @@
               <w:pStyle w:val="MyTable1"/>
               <w:ind w:left="0" w:firstLine="0"/>
             </w:pPr>
-            <w:r>
-              <w:t>Thực hiện hành động xem các đánh giá theo tiêu chí đã chọn</w:t>
-            </w:r>
+            <w:proofErr w:type="spellStart"/>
+            <w:r>
+              <w:t>Thực</w:t>
+            </w:r>
+            <w:proofErr w:type="spellEnd"/>
+            <w:r>
+              <w:t xml:space="preserve"> </w:t>
+            </w:r>
+            <w:proofErr w:type="spellStart"/>
+            <w:r>
+              <w:t>hiện</w:t>
+            </w:r>
+            <w:proofErr w:type="spellEnd"/>
+            <w:r>
+              <w:t xml:space="preserve"> </w:t>
+            </w:r>
+            <w:proofErr w:type="spellStart"/>
+            <w:r>
+              <w:t>hành</w:t>
+            </w:r>
+            <w:proofErr w:type="spellEnd"/>
+            <w:r>
+              <w:t xml:space="preserve"> </w:t>
+            </w:r>
+            <w:proofErr w:type="spellStart"/>
+            <w:r>
+              <w:t>động</w:t>
+            </w:r>
+            <w:proofErr w:type="spellEnd"/>
+            <w:r>
+              <w:t xml:space="preserve"> </w:t>
+            </w:r>
+            <w:proofErr w:type="spellStart"/>
+            <w:r>
+              <w:t>xem</w:t>
+            </w:r>
+            <w:proofErr w:type="spellEnd"/>
+            <w:r>
+              <w:t xml:space="preserve"> </w:t>
+            </w:r>
+            <w:proofErr w:type="spellStart"/>
+            <w:r>
+              <w:t>các</w:t>
+            </w:r>
+            <w:proofErr w:type="spellEnd"/>
+            <w:r>
+              <w:t xml:space="preserve"> </w:t>
+            </w:r>
+            <w:proofErr w:type="spellStart"/>
+            <w:r>
+              <w:t>đánh</w:t>
+            </w:r>
+            <w:proofErr w:type="spellEnd"/>
+            <w:r>
+              <w:t xml:space="preserve"> </w:t>
+            </w:r>
+            <w:proofErr w:type="spellStart"/>
+            <w:r>
+              <w:t>giá</w:t>
+            </w:r>
+            <w:proofErr w:type="spellEnd"/>
+            <w:r>
+              <w:t xml:space="preserve"> </w:t>
+            </w:r>
+            <w:proofErr w:type="spellStart"/>
+            <w:r>
+              <w:t>theo</w:t>
+            </w:r>
+            <w:proofErr w:type="spellEnd"/>
+            <w:r>
+              <w:t xml:space="preserve"> </w:t>
+            </w:r>
+            <w:proofErr w:type="spellStart"/>
+            <w:r>
+              <w:t>tiêu</w:t>
+            </w:r>
+            <w:proofErr w:type="spellEnd"/>
+            <w:r>
+              <w:t xml:space="preserve"> </w:t>
+            </w:r>
+            <w:proofErr w:type="spellStart"/>
+            <w:r>
+              <w:t>chí</w:t>
+            </w:r>
+            <w:proofErr w:type="spellEnd"/>
+            <w:r>
+              <w:t xml:space="preserve"> </w:t>
+            </w:r>
+            <w:proofErr w:type="spellStart"/>
+            <w:r>
+              <w:t>đã</w:t>
+            </w:r>
+            <w:proofErr w:type="spellEnd"/>
+            <w:r>
+              <w:t xml:space="preserve"> </w:t>
+            </w:r>
+            <w:proofErr w:type="spellStart"/>
+            <w:r>
+              <w:t>chọn</w:t>
+            </w:r>
+            <w:proofErr w:type="spellEnd"/>
           </w:p>
         </w:tc>
       </w:tr>
@@ -476,8 +1024,69 @@
             <w:pPr>
               <w:pStyle w:val="MyTable1"/>
             </w:pPr>
-            <w:r>
-              <w:t>Thực hiện xóa thông tin đánh giá được chọn ở checkbox 8</w:t>
+            <w:proofErr w:type="spellStart"/>
+            <w:r>
+              <w:t>Thực</w:t>
+            </w:r>
+            <w:proofErr w:type="spellEnd"/>
+            <w:r>
+              <w:t xml:space="preserve"> </w:t>
+            </w:r>
+            <w:proofErr w:type="spellStart"/>
+            <w:r>
+              <w:t>hiện</w:t>
+            </w:r>
+            <w:proofErr w:type="spellEnd"/>
+            <w:r>
+              <w:t xml:space="preserve"> </w:t>
+            </w:r>
+            <w:proofErr w:type="spellStart"/>
+            <w:r>
+              <w:t>xóa</w:t>
+            </w:r>
+            <w:proofErr w:type="spellEnd"/>
+            <w:r>
+              <w:t xml:space="preserve"> </w:t>
+            </w:r>
+            <w:proofErr w:type="spellStart"/>
+            <w:r>
+              <w:t>thông</w:t>
+            </w:r>
+            <w:proofErr w:type="spellEnd"/>
+            <w:r>
+              <w:t xml:space="preserve"> tin </w:t>
+            </w:r>
+            <w:proofErr w:type="spellStart"/>
+            <w:r>
+              <w:t>đánh</w:t>
+            </w:r>
+            <w:proofErr w:type="spellEnd"/>
+            <w:r>
+              <w:t xml:space="preserve"> </w:t>
+            </w:r>
+            <w:proofErr w:type="spellStart"/>
+            <w:r>
+              <w:t>giá</w:t>
+            </w:r>
+            <w:proofErr w:type="spellEnd"/>
+            <w:r>
+              <w:t xml:space="preserve"> </w:t>
+            </w:r>
+            <w:proofErr w:type="spellStart"/>
+            <w:r>
+              <w:t>được</w:t>
+            </w:r>
+            <w:proofErr w:type="spellEnd"/>
+            <w:r>
+              <w:t xml:space="preserve"> </w:t>
+            </w:r>
+            <w:proofErr w:type="spellStart"/>
+            <w:r>
+              <w:t>chọn</w:t>
+            </w:r>
+            <w:proofErr w:type="spellEnd"/>
+            <w:r>
+              <w:t xml:space="preserve"> ở checkbox 8</w:t>
             </w:r>
           </w:p>
         </w:tc>
@@ -517,9 +1126,67 @@
             <w:pPr>
               <w:pStyle w:val="MyTable1"/>
             </w:pPr>
-            <w:r>
-              <w:t>Dòng dữ liệu thể hiện 1 thông tin đánh giá</w:t>
-            </w:r>
+            <w:proofErr w:type="spellStart"/>
+            <w:r>
+              <w:t>Dòng</w:t>
+            </w:r>
+            <w:proofErr w:type="spellEnd"/>
+            <w:r>
+              <w:t xml:space="preserve"> </w:t>
+            </w:r>
+            <w:proofErr w:type="spellStart"/>
+            <w:r>
+              <w:t>dữ</w:t>
+            </w:r>
+            <w:proofErr w:type="spellEnd"/>
+            <w:r>
+              <w:t xml:space="preserve"> </w:t>
+            </w:r>
+            <w:proofErr w:type="spellStart"/>
+            <w:r>
+              <w:t>liệu</w:t>
+            </w:r>
+            <w:proofErr w:type="spellEnd"/>
+            <w:r>
+              <w:t xml:space="preserve"> </w:t>
+            </w:r>
+            <w:proofErr w:type="spellStart"/>
+            <w:r>
+              <w:t>thể</w:t>
+            </w:r>
+            <w:proofErr w:type="spellEnd"/>
+            <w:r>
+              <w:t xml:space="preserve"> </w:t>
+            </w:r>
+            <w:proofErr w:type="spellStart"/>
+            <w:r>
+              <w:t>hiện</w:t>
+            </w:r>
+            <w:proofErr w:type="spellEnd"/>
+            <w:r>
+              <w:t xml:space="preserve"> 1 </w:t>
+            </w:r>
+            <w:proofErr w:type="spellStart"/>
+            <w:r>
+              <w:t>thông</w:t>
+            </w:r>
+            <w:proofErr w:type="spellEnd"/>
+            <w:r>
+              <w:t xml:space="preserve"> tin </w:t>
+            </w:r>
+            <w:proofErr w:type="spellStart"/>
+            <w:r>
+              <w:t>đánh</w:t>
+            </w:r>
+            <w:proofErr w:type="spellEnd"/>
+            <w:r>
+              <w:t xml:space="preserve"> </w:t>
+            </w:r>
+            <w:proofErr w:type="spellStart"/>
+            <w:r>
+              <w:t>giá</w:t>
+            </w:r>
+            <w:proofErr w:type="spellEnd"/>
           </w:p>
         </w:tc>
       </w:tr>
@@ -560,8 +1227,53 @@
               <w:pStyle w:val="MyTable1"/>
             </w:pPr>
             <w:r>
-              <w:t>Checkbox chọn thông tin đánh giá cần xóa</w:t>
-            </w:r>
+              <w:t xml:space="preserve">Checkbox </w:t>
+            </w:r>
+            <w:proofErr w:type="spellStart"/>
+            <w:r>
+              <w:t>chọn</w:t>
+            </w:r>
+            <w:proofErr w:type="spellEnd"/>
+            <w:r>
+              <w:t xml:space="preserve"> </w:t>
+            </w:r>
+            <w:proofErr w:type="spellStart"/>
+            <w:r>
+              <w:t>thông</w:t>
+            </w:r>
+            <w:proofErr w:type="spellEnd"/>
+            <w:r>
+              <w:t xml:space="preserve"> tin </w:t>
+            </w:r>
+            <w:proofErr w:type="spellStart"/>
+            <w:r>
+              <w:t>đánh</w:t>
+            </w:r>
+            <w:proofErr w:type="spellEnd"/>
+            <w:r>
+              <w:t xml:space="preserve"> </w:t>
+            </w:r>
+            <w:proofErr w:type="spellStart"/>
+            <w:r>
+              <w:t>giá</w:t>
+            </w:r>
+            <w:proofErr w:type="spellEnd"/>
+            <w:r>
+              <w:t xml:space="preserve"> </w:t>
+            </w:r>
+            <w:proofErr w:type="spellStart"/>
+            <w:r>
+              <w:t>cần</w:t>
+            </w:r>
+            <w:proofErr w:type="spellEnd"/>
+            <w:r>
+              <w:t xml:space="preserve"> </w:t>
+            </w:r>
+            <w:proofErr w:type="spellStart"/>
+            <w:r>
+              <w:t>xóa</w:t>
+            </w:r>
+            <w:proofErr w:type="spellEnd"/>
           </w:p>
         </w:tc>
       </w:tr>
@@ -588,22 +1300,124 @@
           <w:szCs w:val="26"/>
         </w:rPr>
       </w:pPr>
-      <w:r>
-        <w:rPr>
-          <w:rFonts w:ascii="Times New Roman" w:hAnsi="Times New Roman" w:cs="Times New Roman"/>
-          <w:sz w:val="26"/>
-          <w:szCs w:val="26"/>
-        </w:rPr>
-        <w:t xml:space="preserve">Màn hình </w:t>
-      </w:r>
-      <w:r>
-        <w:rPr>
-          <w:rFonts w:ascii="Times New Roman" w:hAnsi="Times New Roman" w:cs="Times New Roman"/>
-          <w:sz w:val="26"/>
-          <w:szCs w:val="26"/>
-        </w:rPr>
-        <w:t>thống kê thông tin đánh giá</w:t>
-      </w:r>
+      <w:proofErr w:type="spellStart"/>
+      <w:r>
+        <w:rPr>
+          <w:rFonts w:ascii="Times New Roman" w:hAnsi="Times New Roman" w:cs="Times New Roman"/>
+          <w:sz w:val="26"/>
+          <w:szCs w:val="26"/>
+        </w:rPr>
+        <w:t>Màn</w:t>
+      </w:r>
+      <w:proofErr w:type="spellEnd"/>
+      <w:r>
+        <w:rPr>
+          <w:rFonts w:ascii="Times New Roman" w:hAnsi="Times New Roman" w:cs="Times New Roman"/>
+          <w:sz w:val="26"/>
+          <w:szCs w:val="26"/>
+        </w:rPr>
+        <w:t xml:space="preserve"> </w:t>
+      </w:r>
+      <w:proofErr w:type="spellStart"/>
+      <w:r>
+        <w:rPr>
+          <w:rFonts w:ascii="Times New Roman" w:hAnsi="Times New Roman" w:cs="Times New Roman"/>
+          <w:sz w:val="26"/>
+          <w:szCs w:val="26"/>
+        </w:rPr>
+        <w:t>hình</w:t>
+      </w:r>
+      <w:proofErr w:type="spellEnd"/>
+      <w:r>
+        <w:rPr>
+          <w:rFonts w:ascii="Times New Roman" w:hAnsi="Times New Roman" w:cs="Times New Roman"/>
+          <w:sz w:val="26"/>
+          <w:szCs w:val="26"/>
+        </w:rPr>
+        <w:t xml:space="preserve"> </w:t>
+      </w:r>
+      <w:proofErr w:type="spellStart"/>
+      <w:r>
+        <w:rPr>
+          <w:rFonts w:ascii="Times New Roman" w:hAnsi="Times New Roman" w:cs="Times New Roman"/>
+          <w:sz w:val="26"/>
+          <w:szCs w:val="26"/>
+        </w:rPr>
+        <w:t>thống</w:t>
+      </w:r>
+      <w:proofErr w:type="spellEnd"/>
+      <w:r>
+        <w:rPr>
+          <w:rFonts w:ascii="Times New Roman" w:hAnsi="Times New Roman" w:cs="Times New Roman"/>
+          <w:sz w:val="26"/>
+          <w:szCs w:val="26"/>
+        </w:rPr>
+        <w:t xml:space="preserve"> </w:t>
+      </w:r>
+      <w:proofErr w:type="spellStart"/>
+      <w:r>
+        <w:rPr>
+          <w:rFonts w:ascii="Times New Roman" w:hAnsi="Times New Roman" w:cs="Times New Roman"/>
+          <w:sz w:val="26"/>
+          <w:szCs w:val="26"/>
+        </w:rPr>
+        <w:t>kê</w:t>
+      </w:r>
+      <w:proofErr w:type="spellEnd"/>
+      <w:r>
+        <w:rPr>
+          <w:rFonts w:ascii="Times New Roman" w:hAnsi="Times New Roman" w:cs="Times New Roman"/>
+          <w:sz w:val="26"/>
+          <w:szCs w:val="26"/>
+        </w:rPr>
+        <w:t xml:space="preserve"> </w:t>
+      </w:r>
+      <w:proofErr w:type="spellStart"/>
+      <w:r>
+        <w:rPr>
+          <w:rFonts w:ascii="Times New Roman" w:hAnsi="Times New Roman" w:cs="Times New Roman"/>
+          <w:sz w:val="26"/>
+          <w:szCs w:val="26"/>
+        </w:rPr>
+        <w:t>thông</w:t>
+      </w:r>
+      <w:proofErr w:type="spellEnd"/>
+      <w:r>
+        <w:rPr>
+          <w:rFonts w:ascii="Times New Roman" w:hAnsi="Times New Roman" w:cs="Times New Roman"/>
+          <w:sz w:val="26"/>
+          <w:szCs w:val="26"/>
+        </w:rPr>
+        <w:t xml:space="preserve"> tin </w:t>
+      </w:r>
+      <w:proofErr w:type="spellStart"/>
+      <w:r>
+        <w:rPr>
+          <w:rFonts w:ascii="Times New Roman" w:hAnsi="Times New Roman" w:cs="Times New Roman"/>
+          <w:sz w:val="26"/>
+          <w:szCs w:val="26"/>
+        </w:rPr>
+        <w:t>đánh</w:t>
+      </w:r>
+      <w:proofErr w:type="spellEnd"/>
+      <w:r>
+        <w:rPr>
+          <w:rFonts w:ascii="Times New Roman" w:hAnsi="Times New Roman" w:cs="Times New Roman"/>
+          <w:sz w:val="26"/>
+          <w:szCs w:val="26"/>
+        </w:rPr>
+        <w:t xml:space="preserve"> </w:t>
+      </w:r>
+      <w:proofErr w:type="spellStart"/>
+      <w:r>
+        <w:rPr>
+          <w:rFonts w:ascii="Times New Roman" w:hAnsi="Times New Roman" w:cs="Times New Roman"/>
+          <w:sz w:val="26"/>
+          <w:szCs w:val="26"/>
+        </w:rPr>
+        <w:t>giá</w:t>
+      </w:r>
+      <w:proofErr w:type="spellEnd"/>
     </w:p>
     <w:p>
       <w:pPr>
@@ -676,12 +1490,28 @@
           <w:b/>
         </w:rPr>
       </w:pPr>
+      <w:proofErr w:type="spellStart"/>
       <w:r>
         <w:rPr>
           <w:b/>
         </w:rPr>
-        <w:t>Diễn giải</w:t>
-      </w:r>
+        <w:t>Diễn</w:t>
+      </w:r>
+      <w:proofErr w:type="spellEnd"/>
+      <w:r>
+        <w:rPr>
+          <w:b/>
+        </w:rPr>
+        <w:t xml:space="preserve"> </w:t>
+      </w:r>
+      <w:proofErr w:type="spellStart"/>
+      <w:r>
+        <w:rPr>
+          <w:b/>
+        </w:rPr>
+        <w:t>giải</w:t>
+      </w:r>
+      <w:proofErr w:type="spellEnd"/>
     </w:p>
     <w:tbl>
       <w:tblPr>
@@ -717,8 +1547,13 @@
             <w:pPr>
               <w:pStyle w:val="MyTable1"/>
             </w:pPr>
-            <w:r>
-              <w:t>Nhóm control</w:t>
+            <w:proofErr w:type="spellStart"/>
+            <w:r>
+              <w:t>Nhóm</w:t>
+            </w:r>
+            <w:proofErr w:type="spellEnd"/>
+            <w:r>
+              <w:t xml:space="preserve"> control</w:t>
             </w:r>
           </w:p>
         </w:tc>
@@ -730,9 +1565,19 @@
             <w:pPr>
               <w:pStyle w:val="MyTable1"/>
             </w:pPr>
-            <w:r>
-              <w:t>Mô tả</w:t>
-            </w:r>
+            <w:proofErr w:type="spellStart"/>
+            <w:r>
+              <w:t>Mô</w:t>
+            </w:r>
+            <w:proofErr w:type="spellEnd"/>
+            <w:r>
+              <w:t xml:space="preserve"> </w:t>
+            </w:r>
+            <w:proofErr w:type="spellStart"/>
+            <w:r>
+              <w:t>tả</w:t>
+            </w:r>
+            <w:proofErr w:type="spellEnd"/>
           </w:p>
         </w:tc>
       </w:tr>
@@ -772,15 +1617,67 @@
               <w:pStyle w:val="MyTable1"/>
               <w:ind w:left="0" w:firstLine="0"/>
             </w:pPr>
-            <w:r>
-              <w:t>Chọn chứ</w:t>
-            </w:r>
-            <w:r>
-              <w:t>c năng thống kê</w:t>
-            </w:r>
-            <w:r>
-              <w:t xml:space="preserve"> thông tin đánh giá</w:t>
-            </w:r>
+            <w:proofErr w:type="spellStart"/>
+            <w:r>
+              <w:t>Chọn</w:t>
+            </w:r>
+            <w:proofErr w:type="spellEnd"/>
+            <w:r>
+              <w:t xml:space="preserve"> </w:t>
+            </w:r>
+            <w:proofErr w:type="spellStart"/>
+            <w:r>
+              <w:t>chức</w:t>
+            </w:r>
+            <w:proofErr w:type="spellEnd"/>
+            <w:r>
+              <w:t xml:space="preserve"> </w:t>
+            </w:r>
+            <w:proofErr w:type="spellStart"/>
+            <w:r>
+              <w:t>năng</w:t>
+            </w:r>
+            <w:proofErr w:type="spellEnd"/>
+            <w:r>
+              <w:t xml:space="preserve"> </w:t>
+            </w:r>
+            <w:proofErr w:type="spellStart"/>
+            <w:r>
+              <w:t>thống</w:t>
+            </w:r>
+            <w:proofErr w:type="spellEnd"/>
+            <w:r>
+              <w:t xml:space="preserve"> </w:t>
+            </w:r>
+            <w:proofErr w:type="spellStart"/>
+            <w:r>
+              <w:t>kê</w:t>
+            </w:r>
+            <w:proofErr w:type="spellEnd"/>
+            <w:r>
+              <w:t xml:space="preserve"> </w:t>
+            </w:r>
+            <w:proofErr w:type="spellStart"/>
+            <w:r>
+              <w:t>thông</w:t>
+            </w:r>
+            <w:proofErr w:type="spellEnd"/>
+            <w:r>
+              <w:t xml:space="preserve"> tin </w:t>
+            </w:r>
+            <w:proofErr w:type="spellStart"/>
+            <w:r>
+              <w:t>đánh</w:t>
+            </w:r>
+            <w:proofErr w:type="spellEnd"/>
+            <w:r>
+              <w:t xml:space="preserve"> </w:t>
+            </w:r>
+            <w:proofErr w:type="spellStart"/>
+            <w:r>
+              <w:t>giá</w:t>
+            </w:r>
+            <w:proofErr w:type="spellEnd"/>
           </w:p>
         </w:tc>
       </w:tr>
@@ -820,8 +1717,29 @@
               <w:pStyle w:val="MyTable1"/>
               <w:ind w:left="0" w:firstLine="0"/>
             </w:pPr>
-            <w:r>
-              <w:t xml:space="preserve">Ngày bắt đầu </w:t>
+            <w:proofErr w:type="spellStart"/>
+            <w:r>
+              <w:t>Ngày</w:t>
+            </w:r>
+            <w:proofErr w:type="spellEnd"/>
+            <w:r>
+              <w:t xml:space="preserve"> </w:t>
+            </w:r>
+            <w:proofErr w:type="spellStart"/>
+            <w:r>
+              <w:t>bắt</w:t>
+            </w:r>
+            <w:proofErr w:type="spellEnd"/>
+            <w:r>
+              <w:t xml:space="preserve"> </w:t>
+            </w:r>
+            <w:proofErr w:type="spellStart"/>
+            <w:r>
+              <w:t>đầu</w:t>
+            </w:r>
+            <w:proofErr w:type="spellEnd"/>
+            <w:r>
+              <w:t xml:space="preserve"> </w:t>
             </w:r>
           </w:p>
         </w:tc>
@@ -862,9 +1780,27 @@
               <w:pStyle w:val="MyTable1"/>
               <w:ind w:left="0" w:firstLine="0"/>
             </w:pPr>
-            <w:r>
-              <w:t>Ngày kết thúc</w:t>
-            </w:r>
+            <w:proofErr w:type="spellStart"/>
+            <w:r>
+              <w:t>Ngày</w:t>
+            </w:r>
+            <w:proofErr w:type="spellEnd"/>
+            <w:r>
+              <w:t xml:space="preserve"> </w:t>
+            </w:r>
+            <w:proofErr w:type="spellStart"/>
+            <w:r>
+              <w:t>kết</w:t>
+            </w:r>
+            <w:proofErr w:type="spellEnd"/>
+            <w:r>
+              <w:t xml:space="preserve"> </w:t>
+            </w:r>
+            <w:proofErr w:type="spellStart"/>
+            <w:r>
+              <w:t>thúc</w:t>
+            </w:r>
+            <w:proofErr w:type="spellEnd"/>
           </w:p>
         </w:tc>
       </w:tr>
@@ -904,9 +1840,83 @@
               <w:pStyle w:val="MyTable1"/>
               <w:ind w:left="0" w:firstLine="0"/>
             </w:pPr>
-            <w:r>
-              <w:t>Tùy chọn xem đánh giá của nhân viên hay dịch vụ</w:t>
-            </w:r>
+            <w:proofErr w:type="spellStart"/>
+            <w:r>
+              <w:t>Tùy</w:t>
+            </w:r>
+            <w:proofErr w:type="spellEnd"/>
+            <w:r>
+              <w:t xml:space="preserve"> </w:t>
+            </w:r>
+            <w:proofErr w:type="spellStart"/>
+            <w:r>
+              <w:t>chọn</w:t>
+            </w:r>
+            <w:proofErr w:type="spellEnd"/>
+            <w:r>
+              <w:t xml:space="preserve"> </w:t>
+            </w:r>
+            <w:proofErr w:type="spellStart"/>
+            <w:r>
+              <w:t>xem</w:t>
+            </w:r>
+            <w:proofErr w:type="spellEnd"/>
+            <w:r>
+              <w:t xml:space="preserve"> </w:t>
+            </w:r>
+            <w:proofErr w:type="spellStart"/>
+            <w:r>
+              <w:t>đánh</w:t>
+            </w:r>
+            <w:proofErr w:type="spellEnd"/>
+            <w:r>
+              <w:t xml:space="preserve"> </w:t>
+            </w:r>
+            <w:proofErr w:type="spellStart"/>
+            <w:r>
+              <w:t>giá</w:t>
+            </w:r>
+            <w:proofErr w:type="spellEnd"/>
+            <w:r>
+              <w:t xml:space="preserve"> </w:t>
+            </w:r>
+            <w:proofErr w:type="spellStart"/>
+            <w:r>
+              <w:t>của</w:t>
+            </w:r>
+            <w:proofErr w:type="spellEnd"/>
+            <w:r>
+              <w:t xml:space="preserve"> </w:t>
+            </w:r>
+            <w:proofErr w:type="spellStart"/>
+            <w:r>
+              <w:t>nhân</w:t>
+            </w:r>
+            <w:proofErr w:type="spellEnd"/>
+            <w:r>
+              <w:t xml:space="preserve"> </w:t>
+            </w:r>
+            <w:proofErr w:type="spellStart"/>
+            <w:r>
+              <w:t>viên</w:t>
+            </w:r>
+            <w:proofErr w:type="spellEnd"/>
+            <w:r>
+              <w:t xml:space="preserve"> hay </w:t>
+            </w:r>
+            <w:proofErr w:type="spellStart"/>
+            <w:r>
+              <w:t>dịch</w:t>
+            </w:r>
+            <w:proofErr w:type="spellEnd"/>
+            <w:r>
+              <w:t xml:space="preserve"> </w:t>
+            </w:r>
+            <w:proofErr w:type="spellStart"/>
+            <w:r>
+              <w:t>vụ</w:t>
+            </w:r>
+            <w:proofErr w:type="spellEnd"/>
           </w:p>
         </w:tc>
       </w:tr>
@@ -946,9 +1956,51 @@
               <w:pStyle w:val="MyTable1"/>
               <w:ind w:left="0" w:firstLine="0"/>
             </w:pPr>
-            <w:r>
-              <w:t>Hiển thị kết quả thống kê</w:t>
-            </w:r>
+            <w:proofErr w:type="spellStart"/>
+            <w:r>
+              <w:t>Hiển</w:t>
+            </w:r>
+            <w:proofErr w:type="spellEnd"/>
+            <w:r>
+              <w:t xml:space="preserve"> </w:t>
+            </w:r>
+            <w:proofErr w:type="spellStart"/>
+            <w:r>
+              <w:t>thị</w:t>
+            </w:r>
+            <w:proofErr w:type="spellEnd"/>
+            <w:r>
+              <w:t xml:space="preserve"> </w:t>
+            </w:r>
+            <w:proofErr w:type="spellStart"/>
+            <w:r>
+              <w:t>kết</w:t>
+            </w:r>
+            <w:proofErr w:type="spellEnd"/>
+            <w:r>
+              <w:t xml:space="preserve"> </w:t>
+            </w:r>
+            <w:proofErr w:type="spellStart"/>
+            <w:r>
+              <w:t>quả</w:t>
+            </w:r>
+            <w:proofErr w:type="spellEnd"/>
+            <w:r>
+              <w:t xml:space="preserve"> </w:t>
+            </w:r>
+            <w:proofErr w:type="spellStart"/>
+            <w:r>
+              <w:t>thống</w:t>
+            </w:r>
+            <w:proofErr w:type="spellEnd"/>
+            <w:r>
+              <w:t xml:space="preserve"> </w:t>
+            </w:r>
+            <w:proofErr w:type="spellStart"/>
+            <w:r>
+              <w:t>kê</w:t>
+            </w:r>
+            <w:proofErr w:type="spellEnd"/>
           </w:p>
         </w:tc>
       </w:tr>
@@ -987,12 +2039,59 @@
             <w:pPr>
               <w:pStyle w:val="MyTable1"/>
             </w:pPr>
-            <w:r>
-              <w:t xml:space="preserve">Thực hiện </w:t>
-            </w:r>
-            <w:r>
-              <w:t>xem kết quả thống kê</w:t>
-            </w:r>
+            <w:proofErr w:type="spellStart"/>
+            <w:r>
+              <w:t>Thực</w:t>
+            </w:r>
+            <w:proofErr w:type="spellEnd"/>
+            <w:r>
+              <w:t xml:space="preserve"> </w:t>
+            </w:r>
+            <w:proofErr w:type="spellStart"/>
+            <w:r>
+              <w:t>hiện</w:t>
+            </w:r>
+            <w:proofErr w:type="spellEnd"/>
+            <w:r>
+              <w:t xml:space="preserve"> </w:t>
+            </w:r>
+            <w:proofErr w:type="spellStart"/>
+            <w:r>
+              <w:t>xem</w:t>
+            </w:r>
+            <w:proofErr w:type="spellEnd"/>
+            <w:r>
+              <w:t xml:space="preserve"> </w:t>
+            </w:r>
+            <w:proofErr w:type="spellStart"/>
+            <w:r>
+              <w:t>kết</w:t>
+            </w:r>
+            <w:proofErr w:type="spellEnd"/>
+            <w:r>
+              <w:t xml:space="preserve"> </w:t>
+            </w:r>
+            <w:proofErr w:type="spellStart"/>
+            <w:r>
+              <w:t>quả</w:t>
+            </w:r>
+            <w:proofErr w:type="spellEnd"/>
+            <w:r>
+              <w:t xml:space="preserve"> </w:t>
+            </w:r>
+            <w:proofErr w:type="spellStart"/>
+            <w:r>
+              <w:t>thống</w:t>
+            </w:r>
+            <w:proofErr w:type="spellEnd"/>
+            <w:r>
+              <w:t xml:space="preserve"> </w:t>
+            </w:r>
+            <w:proofErr w:type="spellStart"/>
+            <w:r>
+              <w:t>kê</w:t>
+            </w:r>
+            <w:proofErr w:type="spellEnd"/>
           </w:p>
         </w:tc>
       </w:tr>
@@ -1020,6 +2119,7 @@
           <w:szCs w:val="26"/>
         </w:rPr>
       </w:pPr>
+      <w:proofErr w:type="spellStart"/>
       <w:r>
         <w:rPr>
           <w:rFonts w:ascii="Times New Roman" w:hAnsi="Times New Roman" w:cs="Times New Roman"/>
@@ -1028,14 +2128,187 @@
         </w:rPr>
         <w:t>Màn</w:t>
       </w:r>
-      <w:r>
-        <w:rPr>
-          <w:rFonts w:ascii="Times New Roman" w:hAnsi="Times New Roman" w:cs="Times New Roman"/>
-          <w:sz w:val="26"/>
-          <w:szCs w:val="26"/>
-        </w:rPr>
-        <w:t xml:space="preserve"> hình đánh giá một loại nhân viên hay một dịch vụ</w:t>
-      </w:r>
+      <w:proofErr w:type="spellEnd"/>
+      <w:r>
+        <w:rPr>
+          <w:rFonts w:ascii="Times New Roman" w:hAnsi="Times New Roman" w:cs="Times New Roman"/>
+          <w:sz w:val="26"/>
+          <w:szCs w:val="26"/>
+        </w:rPr>
+        <w:t xml:space="preserve"> </w:t>
+      </w:r>
+      <w:proofErr w:type="spellStart"/>
+      <w:r>
+        <w:rPr>
+          <w:rFonts w:ascii="Times New Roman" w:hAnsi="Times New Roman" w:cs="Times New Roman"/>
+          <w:sz w:val="26"/>
+          <w:szCs w:val="26"/>
+        </w:rPr>
+        <w:t>hình</w:t>
+      </w:r>
+      <w:proofErr w:type="spellEnd"/>
+      <w:r>
+        <w:rPr>
+          <w:rFonts w:ascii="Times New Roman" w:hAnsi="Times New Roman" w:cs="Times New Roman"/>
+          <w:sz w:val="26"/>
+          <w:szCs w:val="26"/>
+        </w:rPr>
+        <w:t xml:space="preserve"> </w:t>
+      </w:r>
+      <w:proofErr w:type="spellStart"/>
+      <w:r>
+        <w:rPr>
+          <w:rFonts w:ascii="Times New Roman" w:hAnsi="Times New Roman" w:cs="Times New Roman"/>
+          <w:sz w:val="26"/>
+          <w:szCs w:val="26"/>
+        </w:rPr>
+        <w:t>đánh</w:t>
+      </w:r>
+      <w:proofErr w:type="spellEnd"/>
+      <w:r>
+        <w:rPr>
+          <w:rFonts w:ascii="Times New Roman" w:hAnsi="Times New Roman" w:cs="Times New Roman"/>
+          <w:sz w:val="26"/>
+          <w:szCs w:val="26"/>
+        </w:rPr>
+        <w:t xml:space="preserve"> </w:t>
+      </w:r>
+      <w:proofErr w:type="spellStart"/>
+      <w:r>
+        <w:rPr>
+          <w:rFonts w:ascii="Times New Roman" w:hAnsi="Times New Roman" w:cs="Times New Roman"/>
+          <w:sz w:val="26"/>
+          <w:szCs w:val="26"/>
+        </w:rPr>
+        <w:t>giá</w:t>
+      </w:r>
+      <w:proofErr w:type="spellEnd"/>
+      <w:r>
+        <w:rPr>
+          <w:rFonts w:ascii="Times New Roman" w:hAnsi="Times New Roman" w:cs="Times New Roman"/>
+          <w:sz w:val="26"/>
+          <w:szCs w:val="26"/>
+        </w:rPr>
+        <w:t xml:space="preserve"> </w:t>
+      </w:r>
+      <w:proofErr w:type="spellStart"/>
+      <w:r>
+        <w:rPr>
+          <w:rFonts w:ascii="Times New Roman" w:hAnsi="Times New Roman" w:cs="Times New Roman"/>
+          <w:sz w:val="26"/>
+          <w:szCs w:val="26"/>
+        </w:rPr>
+        <w:t>một</w:t>
+      </w:r>
+      <w:proofErr w:type="spellEnd"/>
+      <w:r>
+        <w:rPr>
+          <w:rFonts w:ascii="Times New Roman" w:hAnsi="Times New Roman" w:cs="Times New Roman"/>
+          <w:sz w:val="26"/>
+          <w:szCs w:val="26"/>
+        </w:rPr>
+        <w:t xml:space="preserve"> </w:t>
+      </w:r>
+      <w:proofErr w:type="spellStart"/>
+      <w:r>
+        <w:rPr>
+          <w:rFonts w:ascii="Times New Roman" w:hAnsi="Times New Roman" w:cs="Times New Roman"/>
+          <w:sz w:val="26"/>
+          <w:szCs w:val="26"/>
+        </w:rPr>
+        <w:t>loại</w:t>
+      </w:r>
+      <w:proofErr w:type="spellEnd"/>
+      <w:r>
+        <w:rPr>
+          <w:rFonts w:ascii="Times New Roman" w:hAnsi="Times New Roman" w:cs="Times New Roman"/>
+          <w:sz w:val="26"/>
+          <w:szCs w:val="26"/>
+        </w:rPr>
+        <w:t xml:space="preserve"> </w:t>
+      </w:r>
+      <w:proofErr w:type="spellStart"/>
+      <w:r>
+        <w:rPr>
+          <w:rFonts w:ascii="Times New Roman" w:hAnsi="Times New Roman" w:cs="Times New Roman"/>
+          <w:sz w:val="26"/>
+          <w:szCs w:val="26"/>
+        </w:rPr>
+        <w:t>nhân</w:t>
+      </w:r>
+      <w:proofErr w:type="spellEnd"/>
+      <w:r>
+        <w:rPr>
+          <w:rFonts w:ascii="Times New Roman" w:hAnsi="Times New Roman" w:cs="Times New Roman"/>
+          <w:sz w:val="26"/>
+          <w:szCs w:val="26"/>
+        </w:rPr>
+        <w:t xml:space="preserve"> </w:t>
+      </w:r>
+      <w:proofErr w:type="spellStart"/>
+      <w:r>
+        <w:rPr>
+          <w:rFonts w:ascii="Times New Roman" w:hAnsi="Times New Roman" w:cs="Times New Roman"/>
+          <w:sz w:val="26"/>
+          <w:szCs w:val="26"/>
+        </w:rPr>
+        <w:t>viên</w:t>
+      </w:r>
+      <w:proofErr w:type="spellEnd"/>
+      <w:r>
+        <w:rPr>
+          <w:rFonts w:ascii="Times New Roman" w:hAnsi="Times New Roman" w:cs="Times New Roman"/>
+          <w:sz w:val="26"/>
+          <w:szCs w:val="26"/>
+        </w:rPr>
+        <w:t xml:space="preserve"> hay </w:t>
+      </w:r>
+      <w:proofErr w:type="spellStart"/>
+      <w:r>
+        <w:rPr>
+          <w:rFonts w:ascii="Times New Roman" w:hAnsi="Times New Roman" w:cs="Times New Roman"/>
+          <w:sz w:val="26"/>
+          <w:szCs w:val="26"/>
+        </w:rPr>
+        <w:t>một</w:t>
+      </w:r>
+      <w:proofErr w:type="spellEnd"/>
+      <w:r>
+        <w:rPr>
+          <w:rFonts w:ascii="Times New Roman" w:hAnsi="Times New Roman" w:cs="Times New Roman"/>
+          <w:sz w:val="26"/>
+          <w:szCs w:val="26"/>
+        </w:rPr>
+        <w:t xml:space="preserve"> </w:t>
+      </w:r>
+      <w:proofErr w:type="spellStart"/>
+      <w:r>
+        <w:rPr>
+          <w:rFonts w:ascii="Times New Roman" w:hAnsi="Times New Roman" w:cs="Times New Roman"/>
+          <w:sz w:val="26"/>
+          <w:szCs w:val="26"/>
+        </w:rPr>
+        <w:t>dịch</w:t>
+      </w:r>
+      <w:proofErr w:type="spellEnd"/>
+      <w:r>
+        <w:rPr>
+          <w:rFonts w:ascii="Times New Roman" w:hAnsi="Times New Roman" w:cs="Times New Roman"/>
+          <w:sz w:val="26"/>
+          <w:szCs w:val="26"/>
+        </w:rPr>
+        <w:t xml:space="preserve"> </w:t>
+      </w:r>
+      <w:proofErr w:type="spellStart"/>
+      <w:r>
+        <w:rPr>
+          <w:rFonts w:ascii="Times New Roman" w:hAnsi="Times New Roman" w:cs="Times New Roman"/>
+          <w:sz w:val="26"/>
+          <w:szCs w:val="26"/>
+        </w:rPr>
+        <w:t>vụ</w:t>
+      </w:r>
+      <w:proofErr w:type="spellEnd"/>
     </w:p>
     <w:p>
       <w:pPr>
@@ -1109,12 +2382,28 @@
           <w:b/>
         </w:rPr>
       </w:pPr>
+      <w:proofErr w:type="spellStart"/>
       <w:r>
         <w:rPr>
           <w:b/>
         </w:rPr>
-        <w:t>Diễn giải</w:t>
-      </w:r>
+        <w:t>Diễn</w:t>
+      </w:r>
+      <w:proofErr w:type="spellEnd"/>
+      <w:r>
+        <w:rPr>
+          <w:b/>
+        </w:rPr>
+        <w:t xml:space="preserve"> </w:t>
+      </w:r>
+      <w:proofErr w:type="spellStart"/>
+      <w:r>
+        <w:rPr>
+          <w:b/>
+        </w:rPr>
+        <w:t>giải</w:t>
+      </w:r>
+      <w:proofErr w:type="spellEnd"/>
     </w:p>
     <w:tbl>
       <w:tblPr>
@@ -1150,8 +2439,13 @@
             <w:pPr>
               <w:pStyle w:val="MyTable1"/>
             </w:pPr>
-            <w:r>
-              <w:t>Nhóm control</w:t>
+            <w:proofErr w:type="spellStart"/>
+            <w:r>
+              <w:t>Nhóm</w:t>
+            </w:r>
+            <w:proofErr w:type="spellEnd"/>
+            <w:r>
+              <w:t xml:space="preserve"> control</w:t>
             </w:r>
           </w:p>
         </w:tc>
@@ -1163,9 +2457,19 @@
             <w:pPr>
               <w:pStyle w:val="MyTable1"/>
             </w:pPr>
-            <w:r>
-              <w:t>Mô tả</w:t>
-            </w:r>
+            <w:proofErr w:type="spellStart"/>
+            <w:r>
+              <w:t>Mô</w:t>
+            </w:r>
+            <w:proofErr w:type="spellEnd"/>
+            <w:r>
+              <w:t xml:space="preserve"> </w:t>
+            </w:r>
+            <w:proofErr w:type="spellStart"/>
+            <w:r>
+              <w:t>tả</w:t>
+            </w:r>
+            <w:proofErr w:type="spellEnd"/>
           </w:p>
         </w:tc>
       </w:tr>
@@ -1205,12 +2509,59 @@
               <w:pStyle w:val="MyTable1"/>
               <w:ind w:left="0" w:firstLine="0"/>
             </w:pPr>
-            <w:r>
-              <w:t xml:space="preserve">Chọn chức năng </w:t>
-            </w:r>
-            <w:r>
-              <w:t>đánh giá đối tượng</w:t>
-            </w:r>
+            <w:proofErr w:type="spellStart"/>
+            <w:r>
+              <w:t>Chọn</w:t>
+            </w:r>
+            <w:proofErr w:type="spellEnd"/>
+            <w:r>
+              <w:t xml:space="preserve"> </w:t>
+            </w:r>
+            <w:proofErr w:type="spellStart"/>
+            <w:r>
+              <w:t>chức</w:t>
+            </w:r>
+            <w:proofErr w:type="spellEnd"/>
+            <w:r>
+              <w:t xml:space="preserve"> </w:t>
+            </w:r>
+            <w:proofErr w:type="spellStart"/>
+            <w:r>
+              <w:t>năng</w:t>
+            </w:r>
+            <w:proofErr w:type="spellEnd"/>
+            <w:r>
+              <w:t xml:space="preserve"> </w:t>
+            </w:r>
+            <w:proofErr w:type="spellStart"/>
+            <w:r>
+              <w:t>đánh</w:t>
+            </w:r>
+            <w:proofErr w:type="spellEnd"/>
+            <w:r>
+              <w:t xml:space="preserve"> </w:t>
+            </w:r>
+            <w:proofErr w:type="spellStart"/>
+            <w:r>
+              <w:t>giá</w:t>
+            </w:r>
+            <w:proofErr w:type="spellEnd"/>
+            <w:r>
+              <w:t xml:space="preserve"> </w:t>
+            </w:r>
+            <w:proofErr w:type="spellStart"/>
+            <w:r>
+              <w:t>đối</w:t>
+            </w:r>
+            <w:proofErr w:type="spellEnd"/>
+            <w:r>
+              <w:t xml:space="preserve"> </w:t>
+            </w:r>
+            <w:proofErr w:type="spellStart"/>
+            <w:r>
+              <w:t>tượng</w:t>
+            </w:r>
+            <w:proofErr w:type="spellEnd"/>
           </w:p>
         </w:tc>
       </w:tr>
@@ -1250,8 +2601,29 @@
               <w:pStyle w:val="MyTable1"/>
               <w:ind w:left="0" w:firstLine="0"/>
             </w:pPr>
-            <w:r>
-              <w:t xml:space="preserve">Ngày bắt đầu </w:t>
+            <w:proofErr w:type="spellStart"/>
+            <w:r>
+              <w:t>Ngày</w:t>
+            </w:r>
+            <w:proofErr w:type="spellEnd"/>
+            <w:r>
+              <w:t xml:space="preserve"> </w:t>
+            </w:r>
+            <w:proofErr w:type="spellStart"/>
+            <w:r>
+              <w:t>bắt</w:t>
+            </w:r>
+            <w:proofErr w:type="spellEnd"/>
+            <w:r>
+              <w:t xml:space="preserve"> </w:t>
+            </w:r>
+            <w:proofErr w:type="spellStart"/>
+            <w:r>
+              <w:t>đầu</w:t>
+            </w:r>
+            <w:proofErr w:type="spellEnd"/>
+            <w:r>
+              <w:t xml:space="preserve"> </w:t>
             </w:r>
           </w:p>
         </w:tc>
@@ -1292,9 +2664,27 @@
               <w:pStyle w:val="MyTable1"/>
               <w:ind w:left="0" w:firstLine="0"/>
             </w:pPr>
-            <w:r>
-              <w:t>Ngày kết thúc</w:t>
-            </w:r>
+            <w:proofErr w:type="spellStart"/>
+            <w:r>
+              <w:t>Ngày</w:t>
+            </w:r>
+            <w:proofErr w:type="spellEnd"/>
+            <w:r>
+              <w:t xml:space="preserve"> </w:t>
+            </w:r>
+            <w:proofErr w:type="spellStart"/>
+            <w:r>
+              <w:t>kết</w:t>
+            </w:r>
+            <w:proofErr w:type="spellEnd"/>
+            <w:r>
+              <w:t xml:space="preserve"> </w:t>
+            </w:r>
+            <w:proofErr w:type="spellStart"/>
+            <w:r>
+              <w:t>thúc</w:t>
+            </w:r>
+            <w:proofErr w:type="spellEnd"/>
           </w:p>
         </w:tc>
       </w:tr>
@@ -1334,15 +2724,91 @@
               <w:pStyle w:val="MyTable1"/>
               <w:ind w:left="0" w:firstLine="0"/>
             </w:pPr>
-            <w:r>
-              <w:t xml:space="preserve">Tùy chọn </w:t>
-            </w:r>
-            <w:r>
-              <w:t>đối tượng</w:t>
-            </w:r>
-            <w:r>
-              <w:t xml:space="preserve"> đánh giá của nhân viên hay dịch vụ</w:t>
-            </w:r>
+            <w:proofErr w:type="spellStart"/>
+            <w:r>
+              <w:t>Tùy</w:t>
+            </w:r>
+            <w:proofErr w:type="spellEnd"/>
+            <w:r>
+              <w:t xml:space="preserve"> </w:t>
+            </w:r>
+            <w:proofErr w:type="spellStart"/>
+            <w:r>
+              <w:t>chọn</w:t>
+            </w:r>
+            <w:proofErr w:type="spellEnd"/>
+            <w:r>
+              <w:t xml:space="preserve"> </w:t>
+            </w:r>
+            <w:proofErr w:type="spellStart"/>
+            <w:r>
+              <w:t>đối</w:t>
+            </w:r>
+            <w:proofErr w:type="spellEnd"/>
+            <w:r>
+              <w:t xml:space="preserve"> </w:t>
+            </w:r>
+            <w:proofErr w:type="spellStart"/>
+            <w:r>
+              <w:t>tượng</w:t>
+            </w:r>
+            <w:proofErr w:type="spellEnd"/>
+            <w:r>
+              <w:t xml:space="preserve"> </w:t>
+            </w:r>
+            <w:proofErr w:type="spellStart"/>
+            <w:r>
+              <w:t>đánh</w:t>
+            </w:r>
+            <w:proofErr w:type="spellEnd"/>
+            <w:r>
+              <w:t xml:space="preserve"> </w:t>
+            </w:r>
+            <w:proofErr w:type="spellStart"/>
+            <w:r>
+              <w:t>giá</w:t>
+            </w:r>
+            <w:proofErr w:type="spellEnd"/>
+            <w:r>
+              <w:t xml:space="preserve"> </w:t>
+            </w:r>
+            <w:proofErr w:type="spellStart"/>
+            <w:r>
+              <w:t>của</w:t>
+            </w:r>
+            <w:proofErr w:type="spellEnd"/>
+            <w:r>
+              <w:t xml:space="preserve"> </w:t>
+            </w:r>
+            <w:proofErr w:type="spellStart"/>
+            <w:r>
+              <w:t>nhân</w:t>
+            </w:r>
+            <w:proofErr w:type="spellEnd"/>
+            <w:r>
+              <w:t xml:space="preserve"> </w:t>
+            </w:r>
+            <w:proofErr w:type="spellStart"/>
+            <w:r>
+              <w:t>viên</w:t>
+            </w:r>
+            <w:proofErr w:type="spellEnd"/>
+            <w:r>
+              <w:t xml:space="preserve"> hay </w:t>
+            </w:r>
+            <w:proofErr w:type="spellStart"/>
+            <w:r>
+              <w:t>dịch</w:t>
+            </w:r>
+            <w:proofErr w:type="spellEnd"/>
+            <w:r>
+              <w:t xml:space="preserve"> </w:t>
+            </w:r>
+            <w:proofErr w:type="spellStart"/>
+            <w:r>
+              <w:t>vụ</w:t>
+            </w:r>
+            <w:proofErr w:type="spellEnd"/>
           </w:p>
         </w:tc>
       </w:tr>
@@ -1382,9 +2848,67 @@
               <w:pStyle w:val="MyTable1"/>
               <w:ind w:left="0" w:firstLine="0"/>
             </w:pPr>
-            <w:r>
-              <w:t>Chọn loại đối tượng của mỗi đối tượng</w:t>
-            </w:r>
+            <w:proofErr w:type="spellStart"/>
+            <w:r>
+              <w:t>Chọn</w:t>
+            </w:r>
+            <w:proofErr w:type="spellEnd"/>
+            <w:r>
+              <w:t xml:space="preserve"> </w:t>
+            </w:r>
+            <w:proofErr w:type="spellStart"/>
+            <w:r>
+              <w:t>loại</w:t>
+            </w:r>
+            <w:proofErr w:type="spellEnd"/>
+            <w:r>
+              <w:t xml:space="preserve"> </w:t>
+            </w:r>
+            <w:proofErr w:type="spellStart"/>
+            <w:r>
+              <w:t>đối</w:t>
+            </w:r>
+            <w:proofErr w:type="spellEnd"/>
+            <w:r>
+              <w:t xml:space="preserve"> </w:t>
+            </w:r>
+            <w:proofErr w:type="spellStart"/>
+            <w:r>
+              <w:t>tượng</w:t>
+            </w:r>
+            <w:proofErr w:type="spellEnd"/>
+            <w:r>
+              <w:t xml:space="preserve"> </w:t>
+            </w:r>
+            <w:proofErr w:type="spellStart"/>
+            <w:r>
+              <w:t>của</w:t>
+            </w:r>
+            <w:proofErr w:type="spellEnd"/>
+            <w:r>
+              <w:t xml:space="preserve"> </w:t>
+            </w:r>
+            <w:proofErr w:type="spellStart"/>
+            <w:r>
+              <w:t>mỗi</w:t>
+            </w:r>
+            <w:proofErr w:type="spellEnd"/>
+            <w:r>
+              <w:t xml:space="preserve"> </w:t>
+            </w:r>
+            <w:proofErr w:type="spellStart"/>
+            <w:r>
+              <w:t>đối</w:t>
+            </w:r>
+            <w:proofErr w:type="spellEnd"/>
+            <w:r>
+              <w:t xml:space="preserve"> </w:t>
+            </w:r>
+            <w:proofErr w:type="spellStart"/>
+            <w:r>
+              <w:t>tượng</w:t>
+            </w:r>
+            <w:proofErr w:type="spellEnd"/>
           </w:p>
         </w:tc>
       </w:tr>
@@ -1423,9 +2947,51 @@
             <w:pPr>
               <w:pStyle w:val="MyTable1"/>
             </w:pPr>
-            <w:r>
-              <w:t>Thể hiện kết quả hiển thị</w:t>
-            </w:r>
+            <w:proofErr w:type="spellStart"/>
+            <w:r>
+              <w:t>Thể</w:t>
+            </w:r>
+            <w:proofErr w:type="spellEnd"/>
+            <w:r>
+              <w:t xml:space="preserve"> </w:t>
+            </w:r>
+            <w:proofErr w:type="spellStart"/>
+            <w:r>
+              <w:t>hiện</w:t>
+            </w:r>
+            <w:proofErr w:type="spellEnd"/>
+            <w:r>
+              <w:t xml:space="preserve"> </w:t>
+            </w:r>
+            <w:proofErr w:type="spellStart"/>
+            <w:r>
+              <w:t>kết</w:t>
+            </w:r>
+            <w:proofErr w:type="spellEnd"/>
+            <w:r>
+              <w:t xml:space="preserve"> </w:t>
+            </w:r>
+            <w:proofErr w:type="spellStart"/>
+            <w:r>
+              <w:t>quả</w:t>
+            </w:r>
+            <w:proofErr w:type="spellEnd"/>
+            <w:r>
+              <w:t xml:space="preserve"> </w:t>
+            </w:r>
+            <w:proofErr w:type="spellStart"/>
+            <w:r>
+              <w:t>hiển</w:t>
+            </w:r>
+            <w:proofErr w:type="spellEnd"/>
+            <w:r>
+              <w:t xml:space="preserve"> </w:t>
+            </w:r>
+            <w:proofErr w:type="spellStart"/>
+            <w:r>
+              <w:t>thị</w:t>
+            </w:r>
+            <w:proofErr w:type="spellEnd"/>
           </w:p>
         </w:tc>
       </w:tr>
@@ -1464,9 +3030,83 @@
             <w:pPr>
               <w:pStyle w:val="MyTable1"/>
             </w:pPr>
-            <w:r>
-              <w:t>Thực hiện xem kết quả đánh giá loại đối tượng</w:t>
-            </w:r>
+            <w:proofErr w:type="spellStart"/>
+            <w:r>
+              <w:t>Thực</w:t>
+            </w:r>
+            <w:proofErr w:type="spellEnd"/>
+            <w:r>
+              <w:t xml:space="preserve"> </w:t>
+            </w:r>
+            <w:proofErr w:type="spellStart"/>
+            <w:r>
+              <w:t>hiện</w:t>
+            </w:r>
+            <w:proofErr w:type="spellEnd"/>
+            <w:r>
+              <w:t xml:space="preserve"> </w:t>
+            </w:r>
+            <w:proofErr w:type="spellStart"/>
+            <w:r>
+              <w:t>xem</w:t>
+            </w:r>
+            <w:proofErr w:type="spellEnd"/>
+            <w:r>
+              <w:t xml:space="preserve"> </w:t>
+            </w:r>
+            <w:proofErr w:type="spellStart"/>
+            <w:r>
+              <w:t>kết</w:t>
+            </w:r>
+            <w:proofErr w:type="spellEnd"/>
+            <w:r>
+              <w:t xml:space="preserve"> </w:t>
+            </w:r>
+            <w:proofErr w:type="spellStart"/>
+            <w:r>
+              <w:t>quả</w:t>
+            </w:r>
+            <w:proofErr w:type="spellEnd"/>
+            <w:r>
+              <w:t xml:space="preserve"> </w:t>
+            </w:r>
+            <w:proofErr w:type="spellStart"/>
+            <w:r>
+              <w:t>đánh</w:t>
+            </w:r>
+            <w:proofErr w:type="spellEnd"/>
+            <w:r>
+              <w:t xml:space="preserve"> </w:t>
+            </w:r>
+            <w:proofErr w:type="spellStart"/>
+            <w:r>
+              <w:t>giá</w:t>
+            </w:r>
+            <w:proofErr w:type="spellEnd"/>
+            <w:r>
+              <w:t xml:space="preserve"> </w:t>
+            </w:r>
+            <w:proofErr w:type="spellStart"/>
+            <w:r>
+              <w:t>loại</w:t>
+            </w:r>
+            <w:proofErr w:type="spellEnd"/>
+            <w:r>
+              <w:t xml:space="preserve"> </w:t>
+            </w:r>
+            <w:proofErr w:type="spellStart"/>
+            <w:r>
+              <w:t>đối</w:t>
+            </w:r>
+            <w:proofErr w:type="spellEnd"/>
+            <w:r>
+              <w:t xml:space="preserve"> </w:t>
+            </w:r>
+            <w:proofErr w:type="spellStart"/>
+            <w:r>
+              <w:t>tượng</w:t>
+            </w:r>
+            <w:proofErr w:type="spellEnd"/>
           </w:p>
         </w:tc>
       </w:tr>
@@ -1479,8 +3119,835 @@
           <w:szCs w:val="26"/>
         </w:rPr>
       </w:pPr>
-      <w:bookmarkStart w:id="0" w:name="_GoBack"/>
-      <w:bookmarkEnd w:id="0"/>
+    </w:p>
+    <w:p>
+      <w:pPr>
+        <w:pStyle w:val="ListParagraph"/>
+        <w:numPr>
+          <w:ilvl w:val="2"/>
+          <w:numId w:val="2"/>
+        </w:numPr>
+        <w:rPr>
+          <w:rFonts w:ascii="Times New Roman" w:hAnsi="Times New Roman" w:cs="Times New Roman"/>
+          <w:sz w:val="26"/>
+          <w:szCs w:val="26"/>
+        </w:rPr>
+      </w:pPr>
+      <w:proofErr w:type="spellStart"/>
+      <w:r>
+        <w:rPr>
+          <w:rFonts w:ascii="Times New Roman" w:hAnsi="Times New Roman" w:cs="Times New Roman"/>
+          <w:sz w:val="26"/>
+          <w:szCs w:val="26"/>
+        </w:rPr>
+        <w:t>Màn</w:t>
+      </w:r>
+      <w:proofErr w:type="spellEnd"/>
+      <w:r>
+        <w:rPr>
+          <w:rFonts w:ascii="Times New Roman" w:hAnsi="Times New Roman" w:cs="Times New Roman"/>
+          <w:sz w:val="26"/>
+          <w:szCs w:val="26"/>
+        </w:rPr>
+        <w:t xml:space="preserve"> </w:t>
+      </w:r>
+      <w:proofErr w:type="spellStart"/>
+      <w:r>
+        <w:rPr>
+          <w:rFonts w:ascii="Times New Roman" w:hAnsi="Times New Roman" w:cs="Times New Roman"/>
+          <w:sz w:val="26"/>
+          <w:szCs w:val="26"/>
+        </w:rPr>
+        <w:t>hình</w:t>
+      </w:r>
+      <w:proofErr w:type="spellEnd"/>
+      <w:r>
+        <w:rPr>
+          <w:rFonts w:ascii="Times New Roman" w:hAnsi="Times New Roman" w:cs="Times New Roman"/>
+          <w:sz w:val="26"/>
+          <w:szCs w:val="26"/>
+        </w:rPr>
+        <w:t xml:space="preserve"> </w:t>
+      </w:r>
+      <w:proofErr w:type="spellStart"/>
+      <w:r>
+        <w:rPr>
+          <w:rFonts w:ascii="Times New Roman" w:hAnsi="Times New Roman" w:cs="Times New Roman"/>
+          <w:sz w:val="26"/>
+          <w:szCs w:val="26"/>
+        </w:rPr>
+        <w:t>thực</w:t>
+      </w:r>
+      <w:proofErr w:type="spellEnd"/>
+      <w:r>
+        <w:rPr>
+          <w:rFonts w:ascii="Times New Roman" w:hAnsi="Times New Roman" w:cs="Times New Roman"/>
+          <w:sz w:val="26"/>
+          <w:szCs w:val="26"/>
+        </w:rPr>
+        <w:t xml:space="preserve"> </w:t>
+      </w:r>
+      <w:proofErr w:type="spellStart"/>
+      <w:r>
+        <w:rPr>
+          <w:rFonts w:ascii="Times New Roman" w:hAnsi="Times New Roman" w:cs="Times New Roman"/>
+          <w:sz w:val="26"/>
+          <w:szCs w:val="26"/>
+        </w:rPr>
+        <w:t>hiện</w:t>
+      </w:r>
+      <w:proofErr w:type="spellEnd"/>
+      <w:r>
+        <w:rPr>
+          <w:rFonts w:ascii="Times New Roman" w:hAnsi="Times New Roman" w:cs="Times New Roman"/>
+          <w:sz w:val="26"/>
+          <w:szCs w:val="26"/>
+        </w:rPr>
+        <w:t xml:space="preserve"> </w:t>
+      </w:r>
+      <w:proofErr w:type="spellStart"/>
+      <w:r>
+        <w:rPr>
+          <w:rFonts w:ascii="Times New Roman" w:hAnsi="Times New Roman" w:cs="Times New Roman"/>
+          <w:sz w:val="26"/>
+          <w:szCs w:val="26"/>
+        </w:rPr>
+        <w:t>đánh</w:t>
+      </w:r>
+      <w:proofErr w:type="spellEnd"/>
+      <w:r>
+        <w:rPr>
+          <w:rFonts w:ascii="Times New Roman" w:hAnsi="Times New Roman" w:cs="Times New Roman"/>
+          <w:sz w:val="26"/>
+          <w:szCs w:val="26"/>
+        </w:rPr>
+        <w:t xml:space="preserve"> </w:t>
+      </w:r>
+      <w:proofErr w:type="spellStart"/>
+      <w:r>
+        <w:rPr>
+          <w:rFonts w:ascii="Times New Roman" w:hAnsi="Times New Roman" w:cs="Times New Roman"/>
+          <w:sz w:val="26"/>
+          <w:szCs w:val="26"/>
+        </w:rPr>
+        <w:t>giá</w:t>
+      </w:r>
+      <w:proofErr w:type="spellEnd"/>
+      <w:r>
+        <w:rPr>
+          <w:rFonts w:ascii="Times New Roman" w:hAnsi="Times New Roman" w:cs="Times New Roman"/>
+          <w:sz w:val="26"/>
+          <w:szCs w:val="26"/>
+        </w:rPr>
+        <w:t xml:space="preserve"> </w:t>
+      </w:r>
+      <w:proofErr w:type="spellStart"/>
+      <w:r>
+        <w:rPr>
+          <w:rFonts w:ascii="Times New Roman" w:hAnsi="Times New Roman" w:cs="Times New Roman"/>
+          <w:sz w:val="26"/>
+          <w:szCs w:val="26"/>
+        </w:rPr>
+        <w:t>dành</w:t>
+      </w:r>
+      <w:proofErr w:type="spellEnd"/>
+      <w:r>
+        <w:rPr>
+          <w:rFonts w:ascii="Times New Roman" w:hAnsi="Times New Roman" w:cs="Times New Roman"/>
+          <w:sz w:val="26"/>
+          <w:szCs w:val="26"/>
+        </w:rPr>
+        <w:t xml:space="preserve"> </w:t>
+      </w:r>
+      <w:proofErr w:type="spellStart"/>
+      <w:r>
+        <w:rPr>
+          <w:rFonts w:ascii="Times New Roman" w:hAnsi="Times New Roman" w:cs="Times New Roman"/>
+          <w:sz w:val="26"/>
+          <w:szCs w:val="26"/>
+        </w:rPr>
+        <w:t>cho</w:t>
+      </w:r>
+      <w:proofErr w:type="spellEnd"/>
+      <w:r>
+        <w:rPr>
+          <w:rFonts w:ascii="Times New Roman" w:hAnsi="Times New Roman" w:cs="Times New Roman"/>
+          <w:sz w:val="26"/>
+          <w:szCs w:val="26"/>
+        </w:rPr>
+        <w:t xml:space="preserve"> </w:t>
+      </w:r>
+      <w:proofErr w:type="spellStart"/>
+      <w:r>
+        <w:rPr>
+          <w:rFonts w:ascii="Times New Roman" w:hAnsi="Times New Roman" w:cs="Times New Roman"/>
+          <w:sz w:val="26"/>
+          <w:szCs w:val="26"/>
+        </w:rPr>
+        <w:t>khách</w:t>
+      </w:r>
+      <w:proofErr w:type="spellEnd"/>
+      <w:r>
+        <w:rPr>
+          <w:rFonts w:ascii="Times New Roman" w:hAnsi="Times New Roman" w:cs="Times New Roman"/>
+          <w:sz w:val="26"/>
+          <w:szCs w:val="26"/>
+        </w:rPr>
+        <w:t xml:space="preserve"> </w:t>
+      </w:r>
+      <w:proofErr w:type="spellStart"/>
+      <w:r>
+        <w:rPr>
+          <w:rFonts w:ascii="Times New Roman" w:hAnsi="Times New Roman" w:cs="Times New Roman"/>
+          <w:sz w:val="26"/>
+          <w:szCs w:val="26"/>
+        </w:rPr>
+        <w:t>hàng</w:t>
+      </w:r>
+      <w:proofErr w:type="spellEnd"/>
+    </w:p>
+    <w:p>
+      <w:pPr>
+        <w:ind w:left="720"/>
+        <w:rPr>
+          <w:rFonts w:ascii="Times New Roman" w:hAnsi="Times New Roman" w:cs="Times New Roman"/>
+          <w:sz w:val="26"/>
+          <w:szCs w:val="26"/>
+        </w:rPr>
+      </w:pPr>
+      <w:r>
+        <w:rPr>
+          <w:rFonts w:ascii="Times New Roman" w:hAnsi="Times New Roman" w:cs="Times New Roman"/>
+          <w:noProof/>
+          <w:sz w:val="26"/>
+          <w:szCs w:val="26"/>
+        </w:rPr>
+        <w:lastRenderedPageBreak/>
+        <w:drawing>
+          <wp:inline distT="0" distB="0" distL="0" distR="0">
+            <wp:extent cx="5943600" cy="8210550"/>
+            <wp:effectExtent l="0" t="0" r="0" b="0"/>
+            <wp:docPr id="2" name="Picture 2"/>
+            <wp:cNvGraphicFramePr>
+              <a:graphicFrameLocks xmlns:a="http://schemas.openxmlformats.org/drawingml/2006/main" noChangeAspect="1"/>
+            </wp:cNvGraphicFramePr>
+            <a:graphic xmlns:a="http://schemas.openxmlformats.org/drawingml/2006/main">
+              <a:graphicData uri="http://schemas.openxmlformats.org/drawingml/2006/picture">
+                <pic:pic xmlns:pic="http://schemas.openxmlformats.org/drawingml/2006/picture">
+                  <pic:nvPicPr>
+                    <pic:cNvPr id="2" name="DanhGiaFormCustomer_.jpg"/>
+                    <pic:cNvPicPr/>
+                  </pic:nvPicPr>
+                  <pic:blipFill>
+                    <a:blip r:embed="rId9" cstate="print">
+                      <a:extLst>
+                        <a:ext uri="{28A0092B-C50C-407E-A947-70E740481C1C}">
+                          <a14:useLocalDpi xmlns:a14="http://schemas.microsoft.com/office/drawing/2010/main" val="0"/>
+                        </a:ext>
+                      </a:extLst>
+                    </a:blip>
+                    <a:stretch>
+                      <a:fillRect/>
+                    </a:stretch>
+                  </pic:blipFill>
+                  <pic:spPr>
+                    <a:xfrm>
+                      <a:off x="0" y="0"/>
+                      <a:ext cx="5943600" cy="8210550"/>
+                    </a:xfrm>
+                    <a:prstGeom prst="rect">
+                      <a:avLst/>
+                    </a:prstGeom>
+                  </pic:spPr>
+                </pic:pic>
+              </a:graphicData>
+            </a:graphic>
+          </wp:inline>
+        </w:drawing>
+      </w:r>
+    </w:p>
+    <w:p>
+      <w:pPr>
+        <w:ind w:left="720"/>
+        <w:rPr>
+          <w:rFonts w:ascii="Times New Roman" w:hAnsi="Times New Roman" w:cs="Times New Roman"/>
+          <w:b/>
+          <w:sz w:val="26"/>
+          <w:szCs w:val="26"/>
+        </w:rPr>
+      </w:pPr>
+      <w:proofErr w:type="spellStart"/>
+      <w:r>
+        <w:rPr>
+          <w:rFonts w:ascii="Times New Roman" w:hAnsi="Times New Roman" w:cs="Times New Roman"/>
+          <w:b/>
+          <w:sz w:val="26"/>
+          <w:szCs w:val="26"/>
+        </w:rPr>
+        <w:lastRenderedPageBreak/>
+        <w:t>Diễn</w:t>
+      </w:r>
+      <w:proofErr w:type="spellEnd"/>
+      <w:r>
+        <w:rPr>
+          <w:rFonts w:ascii="Times New Roman" w:hAnsi="Times New Roman" w:cs="Times New Roman"/>
+          <w:b/>
+          <w:sz w:val="26"/>
+          <w:szCs w:val="26"/>
+        </w:rPr>
+        <w:t xml:space="preserve"> </w:t>
+      </w:r>
+      <w:proofErr w:type="spellStart"/>
+      <w:r>
+        <w:rPr>
+          <w:rFonts w:ascii="Times New Roman" w:hAnsi="Times New Roman" w:cs="Times New Roman"/>
+          <w:b/>
+          <w:sz w:val="26"/>
+          <w:szCs w:val="26"/>
+        </w:rPr>
+        <w:t>giải</w:t>
+      </w:r>
+      <w:proofErr w:type="spellEnd"/>
+      <w:r>
+        <w:rPr>
+          <w:rFonts w:ascii="Times New Roman" w:hAnsi="Times New Roman" w:cs="Times New Roman"/>
+          <w:b/>
+          <w:sz w:val="26"/>
+          <w:szCs w:val="26"/>
+        </w:rPr>
+        <w:t>:</w:t>
+      </w:r>
+    </w:p>
+    <w:tbl>
+      <w:tblPr>
+        <w:tblStyle w:val="TableGrid"/>
+        <w:tblW w:w="8167" w:type="dxa"/>
+        <w:tblInd w:w="1296" w:type="dxa"/>
+        <w:tblLook w:val="04A0" w:firstRow="1" w:lastRow="0" w:firstColumn="1" w:lastColumn="0" w:noHBand="0" w:noVBand="1"/>
+      </w:tblPr>
+      <w:tblGrid>
+        <w:gridCol w:w="763"/>
+        <w:gridCol w:w="1676"/>
+        <w:gridCol w:w="5728"/>
+      </w:tblGrid>
+      <w:tr>
+        <w:tc>
+          <w:tcPr>
+            <w:tcW w:w="763" w:type="dxa"/>
+          </w:tcPr>
+          <w:p>
+            <w:pPr>
+              <w:pStyle w:val="MyTable1"/>
+            </w:pPr>
+            <w:r>
+              <w:t>STT</w:t>
+            </w:r>
+          </w:p>
+        </w:tc>
+        <w:tc>
+          <w:tcPr>
+            <w:tcW w:w="1676" w:type="dxa"/>
+          </w:tcPr>
+          <w:p>
+            <w:pPr>
+              <w:pStyle w:val="MyTable1"/>
+            </w:pPr>
+            <w:proofErr w:type="spellStart"/>
+            <w:r>
+              <w:t>Nhóm</w:t>
+            </w:r>
+            <w:proofErr w:type="spellEnd"/>
+            <w:r>
+              <w:t xml:space="preserve"> control</w:t>
+            </w:r>
+          </w:p>
+        </w:tc>
+        <w:tc>
+          <w:tcPr>
+            <w:tcW w:w="5728" w:type="dxa"/>
+          </w:tcPr>
+          <w:p>
+            <w:pPr>
+              <w:pStyle w:val="MyTable1"/>
+            </w:pPr>
+            <w:proofErr w:type="spellStart"/>
+            <w:r>
+              <w:t>Mô</w:t>
+            </w:r>
+            <w:proofErr w:type="spellEnd"/>
+            <w:r>
+              <w:t xml:space="preserve"> </w:t>
+            </w:r>
+            <w:proofErr w:type="spellStart"/>
+            <w:r>
+              <w:t>tả</w:t>
+            </w:r>
+            <w:proofErr w:type="spellEnd"/>
+          </w:p>
+        </w:tc>
+      </w:tr>
+      <w:tr>
+        <w:tc>
+          <w:tcPr>
+            <w:tcW w:w="763" w:type="dxa"/>
+          </w:tcPr>
+          <w:p>
+            <w:pPr>
+              <w:pStyle w:val="MyTable1"/>
+            </w:pPr>
+            <w:r>
+              <w:t>1</w:t>
+            </w:r>
+          </w:p>
+        </w:tc>
+        <w:tc>
+          <w:tcPr>
+            <w:tcW w:w="1676" w:type="dxa"/>
+          </w:tcPr>
+          <w:p>
+            <w:pPr>
+              <w:pStyle w:val="MyTable1"/>
+            </w:pPr>
+            <w:r>
+              <w:t>1</w:t>
+            </w:r>
+          </w:p>
+        </w:tc>
+        <w:tc>
+          <w:tcPr>
+            <w:tcW w:w="5728" w:type="dxa"/>
+          </w:tcPr>
+          <w:p>
+            <w:pPr>
+              <w:pStyle w:val="MyTable1"/>
+              <w:ind w:left="0" w:firstLine="0"/>
+            </w:pPr>
+            <w:proofErr w:type="spellStart"/>
+            <w:r>
+              <w:t>Chọn</w:t>
+            </w:r>
+            <w:proofErr w:type="spellEnd"/>
+            <w:r>
+              <w:t xml:space="preserve"> </w:t>
+            </w:r>
+            <w:proofErr w:type="spellStart"/>
+            <w:r>
+              <w:t>đối</w:t>
+            </w:r>
+            <w:proofErr w:type="spellEnd"/>
+            <w:r>
+              <w:t xml:space="preserve"> </w:t>
+            </w:r>
+            <w:proofErr w:type="spellStart"/>
+            <w:r>
+              <w:t>tượng</w:t>
+            </w:r>
+            <w:proofErr w:type="spellEnd"/>
+            <w:r>
+              <w:t xml:space="preserve"> </w:t>
+            </w:r>
+            <w:proofErr w:type="spellStart"/>
+            <w:r>
+              <w:t>cần</w:t>
+            </w:r>
+            <w:proofErr w:type="spellEnd"/>
+            <w:r>
+              <w:t xml:space="preserve"> </w:t>
+            </w:r>
+            <w:proofErr w:type="spellStart"/>
+            <w:r>
+              <w:t>đánh</w:t>
+            </w:r>
+            <w:proofErr w:type="spellEnd"/>
+            <w:r>
+              <w:t xml:space="preserve"> </w:t>
+            </w:r>
+            <w:proofErr w:type="spellStart"/>
+            <w:r>
+              <w:t>giá</w:t>
+            </w:r>
+            <w:proofErr w:type="spellEnd"/>
+          </w:p>
+        </w:tc>
+      </w:tr>
+      <w:tr>
+        <w:tc>
+          <w:tcPr>
+            <w:tcW w:w="763" w:type="dxa"/>
+          </w:tcPr>
+          <w:p>
+            <w:pPr>
+              <w:pStyle w:val="MyTable1"/>
+            </w:pPr>
+            <w:r>
+              <w:t>2</w:t>
+            </w:r>
+          </w:p>
+        </w:tc>
+        <w:tc>
+          <w:tcPr>
+            <w:tcW w:w="1676" w:type="dxa"/>
+          </w:tcPr>
+          <w:p>
+            <w:pPr>
+              <w:pStyle w:val="MyTable1"/>
+            </w:pPr>
+            <w:r>
+              <w:t>2</w:t>
+            </w:r>
+          </w:p>
+        </w:tc>
+        <w:tc>
+          <w:tcPr>
+            <w:tcW w:w="5728" w:type="dxa"/>
+          </w:tcPr>
+          <w:p>
+            <w:pPr>
+              <w:pStyle w:val="MyTable1"/>
+              <w:ind w:left="0" w:firstLine="0"/>
+            </w:pPr>
+            <w:proofErr w:type="spellStart"/>
+            <w:r>
+              <w:t>Chọn</w:t>
+            </w:r>
+            <w:proofErr w:type="spellEnd"/>
+            <w:r>
+              <w:t xml:space="preserve"> </w:t>
+            </w:r>
+            <w:proofErr w:type="spellStart"/>
+            <w:r>
+              <w:t>loại</w:t>
+            </w:r>
+            <w:proofErr w:type="spellEnd"/>
+            <w:r>
+              <w:t xml:space="preserve"> </w:t>
+            </w:r>
+            <w:proofErr w:type="spellStart"/>
+            <w:r>
+              <w:t>đối</w:t>
+            </w:r>
+            <w:proofErr w:type="spellEnd"/>
+            <w:r>
+              <w:t xml:space="preserve"> </w:t>
+            </w:r>
+            <w:proofErr w:type="spellStart"/>
+            <w:r>
+              <w:t>tượng</w:t>
+            </w:r>
+            <w:proofErr w:type="spellEnd"/>
+            <w:r>
+              <w:t xml:space="preserve"> </w:t>
+            </w:r>
+            <w:proofErr w:type="spellStart"/>
+            <w:r>
+              <w:t>cụ</w:t>
+            </w:r>
+            <w:proofErr w:type="spellEnd"/>
+            <w:r>
+              <w:t xml:space="preserve"> </w:t>
+            </w:r>
+            <w:proofErr w:type="spellStart"/>
+            <w:r>
+              <w:t>thể</w:t>
+            </w:r>
+            <w:proofErr w:type="spellEnd"/>
+          </w:p>
+        </w:tc>
+      </w:tr>
+      <w:tr>
+        <w:tc>
+          <w:tcPr>
+            <w:tcW w:w="763" w:type="dxa"/>
+          </w:tcPr>
+          <w:p>
+            <w:pPr>
+              <w:pStyle w:val="MyTable1"/>
+            </w:pPr>
+            <w:r>
+              <w:t>3</w:t>
+            </w:r>
+          </w:p>
+        </w:tc>
+        <w:tc>
+          <w:tcPr>
+            <w:tcW w:w="1676" w:type="dxa"/>
+          </w:tcPr>
+          <w:p>
+            <w:pPr>
+              <w:pStyle w:val="MyTable1"/>
+            </w:pPr>
+            <w:r>
+              <w:t>3</w:t>
+            </w:r>
+          </w:p>
+        </w:tc>
+        <w:tc>
+          <w:tcPr>
+            <w:tcW w:w="5728" w:type="dxa"/>
+          </w:tcPr>
+          <w:p>
+            <w:pPr>
+              <w:pStyle w:val="MyTable1"/>
+              <w:ind w:left="0" w:firstLine="0"/>
+            </w:pPr>
+            <w:proofErr w:type="spellStart"/>
+            <w:r>
+              <w:t>Mô</w:t>
+            </w:r>
+            <w:proofErr w:type="spellEnd"/>
+            <w:r>
+              <w:t xml:space="preserve"> </w:t>
+            </w:r>
+            <w:proofErr w:type="spellStart"/>
+            <w:r>
+              <w:t>tả</w:t>
+            </w:r>
+            <w:proofErr w:type="spellEnd"/>
+            <w:r>
+              <w:t xml:space="preserve"> </w:t>
+            </w:r>
+            <w:proofErr w:type="spellStart"/>
+            <w:r>
+              <w:t>các</w:t>
+            </w:r>
+            <w:proofErr w:type="spellEnd"/>
+            <w:r>
+              <w:t xml:space="preserve"> </w:t>
+            </w:r>
+            <w:proofErr w:type="spellStart"/>
+            <w:r>
+              <w:t>cấp</w:t>
+            </w:r>
+            <w:proofErr w:type="spellEnd"/>
+            <w:r>
+              <w:t xml:space="preserve"> </w:t>
+            </w:r>
+            <w:proofErr w:type="spellStart"/>
+            <w:r>
+              <w:t>độ</w:t>
+            </w:r>
+            <w:proofErr w:type="spellEnd"/>
+            <w:r>
+              <w:t xml:space="preserve"> </w:t>
+            </w:r>
+            <w:proofErr w:type="spellStart"/>
+            <w:r>
+              <w:t>thể</w:t>
+            </w:r>
+            <w:proofErr w:type="spellEnd"/>
+            <w:r>
+              <w:t xml:space="preserve"> </w:t>
+            </w:r>
+            <w:proofErr w:type="spellStart"/>
+            <w:r>
+              <w:t>hiện</w:t>
+            </w:r>
+            <w:proofErr w:type="spellEnd"/>
+            <w:r>
+              <w:t xml:space="preserve"> </w:t>
+            </w:r>
+            <w:proofErr w:type="spellStart"/>
+            <w:r>
+              <w:t>sự</w:t>
+            </w:r>
+            <w:proofErr w:type="spellEnd"/>
+            <w:r>
+              <w:t xml:space="preserve"> </w:t>
+            </w:r>
+            <w:proofErr w:type="spellStart"/>
+            <w:r>
+              <w:t>hài</w:t>
+            </w:r>
+            <w:proofErr w:type="spellEnd"/>
+            <w:r>
+              <w:t xml:space="preserve"> </w:t>
+            </w:r>
+            <w:proofErr w:type="spellStart"/>
+            <w:r>
+              <w:t>lòng</w:t>
+            </w:r>
+            <w:proofErr w:type="spellEnd"/>
+          </w:p>
+        </w:tc>
+      </w:tr>
+      <w:tr>
+        <w:tc>
+          <w:tcPr>
+            <w:tcW w:w="763" w:type="dxa"/>
+          </w:tcPr>
+          <w:p>
+            <w:pPr>
+              <w:pStyle w:val="MyTable1"/>
+            </w:pPr>
+            <w:r>
+              <w:t>4</w:t>
+            </w:r>
+          </w:p>
+        </w:tc>
+        <w:tc>
+          <w:tcPr>
+            <w:tcW w:w="1676" w:type="dxa"/>
+          </w:tcPr>
+          <w:p>
+            <w:pPr>
+              <w:pStyle w:val="MyTable1"/>
+            </w:pPr>
+            <w:r>
+              <w:t>4</w:t>
+            </w:r>
+          </w:p>
+        </w:tc>
+        <w:tc>
+          <w:tcPr>
+            <w:tcW w:w="5728" w:type="dxa"/>
+          </w:tcPr>
+          <w:p>
+            <w:pPr>
+              <w:pStyle w:val="MyTable1"/>
+              <w:ind w:left="0" w:firstLine="0"/>
+            </w:pPr>
+            <w:proofErr w:type="spellStart"/>
+            <w:r>
+              <w:t>Các</w:t>
+            </w:r>
+            <w:proofErr w:type="spellEnd"/>
+            <w:r>
+              <w:t xml:space="preserve"> </w:t>
+            </w:r>
+            <w:proofErr w:type="spellStart"/>
+            <w:r>
+              <w:t>câu</w:t>
+            </w:r>
+            <w:proofErr w:type="spellEnd"/>
+            <w:r>
+              <w:t xml:space="preserve"> </w:t>
+            </w:r>
+            <w:proofErr w:type="spellStart"/>
+            <w:r>
+              <w:t>hỏi</w:t>
+            </w:r>
+            <w:proofErr w:type="spellEnd"/>
+            <w:r>
+              <w:t xml:space="preserve"> </w:t>
+            </w:r>
+            <w:proofErr w:type="spellStart"/>
+            <w:r>
+              <w:t>khảo</w:t>
+            </w:r>
+            <w:proofErr w:type="spellEnd"/>
+            <w:r>
+              <w:t xml:space="preserve"> </w:t>
+            </w:r>
+            <w:proofErr w:type="spellStart"/>
+            <w:r>
+              <w:t>sát</w:t>
+            </w:r>
+            <w:proofErr w:type="spellEnd"/>
+          </w:p>
+        </w:tc>
+      </w:tr>
+      <w:tr>
+        <w:tc>
+          <w:tcPr>
+            <w:tcW w:w="763" w:type="dxa"/>
+          </w:tcPr>
+          <w:p>
+            <w:pPr>
+              <w:pStyle w:val="MyTable1"/>
+            </w:pPr>
+            <w:r>
+              <w:t>5</w:t>
+            </w:r>
+          </w:p>
+        </w:tc>
+        <w:tc>
+          <w:tcPr>
+            <w:tcW w:w="1676" w:type="dxa"/>
+          </w:tcPr>
+          <w:p>
+            <w:pPr>
+              <w:pStyle w:val="MyTable1"/>
+            </w:pPr>
+            <w:r>
+              <w:t>5</w:t>
+            </w:r>
+          </w:p>
+        </w:tc>
+        <w:tc>
+          <w:tcPr>
+            <w:tcW w:w="5728" w:type="dxa"/>
+          </w:tcPr>
+          <w:p>
+            <w:pPr>
+              <w:pStyle w:val="MyTable1"/>
+              <w:ind w:left="0" w:firstLine="0"/>
+            </w:pPr>
+            <w:proofErr w:type="spellStart"/>
+            <w:r>
+              <w:t>Nút</w:t>
+            </w:r>
+            <w:proofErr w:type="spellEnd"/>
+            <w:r>
+              <w:t xml:space="preserve"> </w:t>
+            </w:r>
+            <w:proofErr w:type="spellStart"/>
+            <w:r>
+              <w:t>chọn</w:t>
+            </w:r>
+            <w:proofErr w:type="spellEnd"/>
+            <w:r>
+              <w:t xml:space="preserve"> </w:t>
+            </w:r>
+            <w:proofErr w:type="spellStart"/>
+            <w:r>
+              <w:t>hoàn</w:t>
+            </w:r>
+            <w:proofErr w:type="spellEnd"/>
+            <w:r>
+              <w:t xml:space="preserve"> </w:t>
+            </w:r>
+            <w:proofErr w:type="spellStart"/>
+            <w:r>
+              <w:t>thành</w:t>
+            </w:r>
+            <w:proofErr w:type="spellEnd"/>
+            <w:r>
+              <w:t xml:space="preserve"> </w:t>
+            </w:r>
+            <w:proofErr w:type="spellStart"/>
+            <w:r>
+              <w:t>việc</w:t>
+            </w:r>
+            <w:proofErr w:type="spellEnd"/>
+            <w:r>
+              <w:t xml:space="preserve"> </w:t>
+            </w:r>
+            <w:proofErr w:type="spellStart"/>
+            <w:r>
+              <w:t>đánh</w:t>
+            </w:r>
+            <w:proofErr w:type="spellEnd"/>
+            <w:r>
+              <w:t xml:space="preserve"> </w:t>
+            </w:r>
+            <w:proofErr w:type="spellStart"/>
+            <w:r>
+              <w:t>giá</w:t>
+            </w:r>
+            <w:proofErr w:type="spellEnd"/>
+          </w:p>
+        </w:tc>
+      </w:tr>
+    </w:tbl>
+    <w:p>
+      <w:pPr>
+        <w:ind w:left="720"/>
+        <w:rPr>
+          <w:rFonts w:ascii="Times New Roman" w:hAnsi="Times New Roman" w:cs="Times New Roman"/>
+          <w:sz w:val="26"/>
+          <w:szCs w:val="26"/>
+        </w:rPr>
+      </w:pPr>
     </w:p>
     <w:p>
       <w:pPr>
@@ -1495,14 +3962,88 @@
           <w:szCs w:val="26"/>
         </w:rPr>
       </w:pPr>
-      <w:r>
-        <w:rPr>
-          <w:rFonts w:ascii="Times New Roman" w:hAnsi="Times New Roman" w:cs="Times New Roman"/>
-          <w:sz w:val="26"/>
-          <w:szCs w:val="26"/>
-        </w:rPr>
-        <w:t>Luồng xử lý chức năng</w:t>
-      </w:r>
+      <w:proofErr w:type="spellStart"/>
+      <w:r>
+        <w:rPr>
+          <w:rFonts w:ascii="Times New Roman" w:hAnsi="Times New Roman" w:cs="Times New Roman"/>
+          <w:sz w:val="26"/>
+          <w:szCs w:val="26"/>
+        </w:rPr>
+        <w:t>Luồng</w:t>
+      </w:r>
+      <w:proofErr w:type="spellEnd"/>
+      <w:r>
+        <w:rPr>
+          <w:rFonts w:ascii="Times New Roman" w:hAnsi="Times New Roman" w:cs="Times New Roman"/>
+          <w:sz w:val="26"/>
+          <w:szCs w:val="26"/>
+        </w:rPr>
+        <w:t xml:space="preserve"> </w:t>
+      </w:r>
+      <w:proofErr w:type="spellStart"/>
+      <w:r>
+        <w:rPr>
+          <w:rFonts w:ascii="Times New Roman" w:hAnsi="Times New Roman" w:cs="Times New Roman"/>
+          <w:sz w:val="26"/>
+          <w:szCs w:val="26"/>
+        </w:rPr>
+        <w:t>xử</w:t>
+      </w:r>
+      <w:proofErr w:type="spellEnd"/>
+      <w:r>
+        <w:rPr>
+          <w:rFonts w:ascii="Times New Roman" w:hAnsi="Times New Roman" w:cs="Times New Roman"/>
+          <w:sz w:val="26"/>
+          <w:szCs w:val="26"/>
+        </w:rPr>
+        <w:t xml:space="preserve"> </w:t>
+      </w:r>
+      <w:proofErr w:type="spellStart"/>
+      <w:r>
+        <w:rPr>
+          <w:rFonts w:ascii="Times New Roman" w:hAnsi="Times New Roman" w:cs="Times New Roman"/>
+          <w:sz w:val="26"/>
+          <w:szCs w:val="26"/>
+        </w:rPr>
+        <w:t>lý</w:t>
+      </w:r>
+      <w:proofErr w:type="spellEnd"/>
+      <w:r>
+        <w:rPr>
+          <w:rFonts w:ascii="Times New Roman" w:hAnsi="Times New Roman" w:cs="Times New Roman"/>
+          <w:sz w:val="26"/>
+          <w:szCs w:val="26"/>
+        </w:rPr>
+        <w:t xml:space="preserve"> </w:t>
+      </w:r>
+      <w:proofErr w:type="spellStart"/>
+      <w:r>
+        <w:rPr>
+          <w:rFonts w:ascii="Times New Roman" w:hAnsi="Times New Roman" w:cs="Times New Roman"/>
+          <w:sz w:val="26"/>
+          <w:szCs w:val="26"/>
+        </w:rPr>
+        <w:t>chức</w:t>
+      </w:r>
+      <w:proofErr w:type="spellEnd"/>
+      <w:r>
+        <w:rPr>
+          <w:rFonts w:ascii="Times New Roman" w:hAnsi="Times New Roman" w:cs="Times New Roman"/>
+          <w:sz w:val="26"/>
+          <w:szCs w:val="26"/>
+        </w:rPr>
+        <w:t xml:space="preserve"> </w:t>
+      </w:r>
+      <w:proofErr w:type="spellStart"/>
+      <w:r>
+        <w:rPr>
+          <w:rFonts w:ascii="Times New Roman" w:hAnsi="Times New Roman" w:cs="Times New Roman"/>
+          <w:sz w:val="26"/>
+          <w:szCs w:val="26"/>
+        </w:rPr>
+        <w:t>năng</w:t>
+      </w:r>
+      <w:proofErr w:type="spellEnd"/>
     </w:p>
     <w:tbl>
       <w:tblPr>
@@ -1513,7 +4054,7 @@
       </w:tblPr>
       <w:tblGrid>
         <w:gridCol w:w="1096"/>
-        <w:gridCol w:w="8540"/>
+        <w:gridCol w:w="9576"/>
       </w:tblGrid>
       <w:tr>
         <w:tc>
@@ -1525,9 +4066,19 @@
             <w:pPr>
               <w:pStyle w:val="MyTable"/>
             </w:pPr>
-            <w:r>
-              <w:t>Mã số</w:t>
-            </w:r>
+            <w:proofErr w:type="spellStart"/>
+            <w:r>
+              <w:t>Mã</w:t>
+            </w:r>
+            <w:proofErr w:type="spellEnd"/>
+            <w:r>
+              <w:t xml:space="preserve"> </w:t>
+            </w:r>
+            <w:proofErr w:type="spellStart"/>
+            <w:r>
+              <w:t>số</w:t>
+            </w:r>
+            <w:proofErr w:type="spellEnd"/>
           </w:p>
         </w:tc>
         <w:tc>
@@ -1560,10 +4111,19 @@
             <w:pPr>
               <w:pStyle w:val="MyTable"/>
             </w:pPr>
-            <w:r>
-              <w:lastRenderedPageBreak/>
-              <w:t>Tham chiếu</w:t>
-            </w:r>
+            <w:proofErr w:type="spellStart"/>
+            <w:r>
+              <w:t>Tham</w:t>
+            </w:r>
+            <w:proofErr w:type="spellEnd"/>
+            <w:r>
+              <w:t xml:space="preserve"> </w:t>
+            </w:r>
+            <w:proofErr w:type="spellStart"/>
+            <w:r>
+              <w:t>chiếu</w:t>
+            </w:r>
+            <w:proofErr w:type="spellEnd"/>
           </w:p>
         </w:tc>
         <w:tc>
@@ -1596,9 +4156,27 @@
             <w:pPr>
               <w:pStyle w:val="MyTable"/>
             </w:pPr>
-            <w:r>
-              <w:t>Tên chức năng</w:t>
-            </w:r>
+            <w:proofErr w:type="spellStart"/>
+            <w:r>
+              <w:t>Tên</w:t>
+            </w:r>
+            <w:proofErr w:type="spellEnd"/>
+            <w:r>
+              <w:t xml:space="preserve"> </w:t>
+            </w:r>
+            <w:proofErr w:type="spellStart"/>
+            <w:r>
+              <w:t>chức</w:t>
+            </w:r>
+            <w:proofErr w:type="spellEnd"/>
+            <w:r>
+              <w:t xml:space="preserve"> </w:t>
+            </w:r>
+            <w:proofErr w:type="spellStart"/>
+            <w:r>
+              <w:t>năng</w:t>
+            </w:r>
+            <w:proofErr w:type="spellEnd"/>
           </w:p>
         </w:tc>
         <w:tc>
@@ -1609,9 +4187,51 @@
             <w:pPr>
               <w:pStyle w:val="MyTable"/>
             </w:pPr>
-            <w:r>
-              <w:t>Thêm phòng</w:t>
-            </w:r>
+            <w:proofErr w:type="spellStart"/>
+            <w:r>
+              <w:t>Đánh</w:t>
+            </w:r>
+            <w:proofErr w:type="spellEnd"/>
+            <w:r>
+              <w:t xml:space="preserve"> </w:t>
+            </w:r>
+            <w:proofErr w:type="spellStart"/>
+            <w:r>
+              <w:t>giá</w:t>
+            </w:r>
+            <w:proofErr w:type="spellEnd"/>
+            <w:r>
+              <w:t xml:space="preserve"> </w:t>
+            </w:r>
+            <w:proofErr w:type="spellStart"/>
+            <w:r>
+              <w:t>phân</w:t>
+            </w:r>
+            <w:proofErr w:type="spellEnd"/>
+            <w:r>
+              <w:t xml:space="preserve"> </w:t>
+            </w:r>
+            <w:proofErr w:type="spellStart"/>
+            <w:r>
+              <w:t>hệ</w:t>
+            </w:r>
+            <w:proofErr w:type="spellEnd"/>
+            <w:r>
+              <w:t xml:space="preserve"> </w:t>
+            </w:r>
+            <w:proofErr w:type="spellStart"/>
+            <w:r>
+              <w:t>khách</w:t>
+            </w:r>
+            <w:proofErr w:type="spellEnd"/>
+            <w:r>
+              <w:t xml:space="preserve"> </w:t>
+            </w:r>
+            <w:proofErr w:type="spellStart"/>
+            <w:r>
+              <w:t>hàng</w:t>
+            </w:r>
+            <w:proofErr w:type="spellEnd"/>
           </w:p>
         </w:tc>
       </w:tr>
@@ -1625,9 +4245,19 @@
             <w:pPr>
               <w:pStyle w:val="MyTable"/>
             </w:pPr>
-            <w:r>
-              <w:t>Mô tả</w:t>
-            </w:r>
+            <w:proofErr w:type="spellStart"/>
+            <w:r>
+              <w:t>Mô</w:t>
+            </w:r>
+            <w:proofErr w:type="spellEnd"/>
+            <w:r>
+              <w:t xml:space="preserve"> </w:t>
+            </w:r>
+            <w:proofErr w:type="spellStart"/>
+            <w:r>
+              <w:t>tả</w:t>
+            </w:r>
+            <w:proofErr w:type="spellEnd"/>
           </w:p>
         </w:tc>
         <w:tc>
@@ -1638,16 +4268,202 @@
             <w:pPr>
               <w:pStyle w:val="MyTable"/>
             </w:pPr>
-            <w:r>
-              <w:t xml:space="preserve">Chức năng thêm thông tin phòng </w:t>
-            </w:r>
+            <w:proofErr w:type="spellStart"/>
+            <w:r>
+              <w:t>Chức</w:t>
+            </w:r>
+            <w:proofErr w:type="spellEnd"/>
+            <w:r>
+              <w:t xml:space="preserve"> </w:t>
+            </w:r>
+            <w:proofErr w:type="spellStart"/>
+            <w:r>
+              <w:t>năng</w:t>
+            </w:r>
+            <w:proofErr w:type="spellEnd"/>
+            <w:r>
+              <w:t xml:space="preserve"> </w:t>
+            </w:r>
+            <w:proofErr w:type="spellStart"/>
+            <w:r>
+              <w:t>thực</w:t>
+            </w:r>
+            <w:proofErr w:type="spellEnd"/>
+            <w:r>
+              <w:t xml:space="preserve"> </w:t>
+            </w:r>
+            <w:proofErr w:type="spellStart"/>
+            <w:r>
+              <w:t>hiện</w:t>
+            </w:r>
+            <w:proofErr w:type="spellEnd"/>
+            <w:r>
+              <w:t xml:space="preserve"> </w:t>
+            </w:r>
+            <w:proofErr w:type="spellStart"/>
+            <w:r>
+              <w:t>đánh</w:t>
+            </w:r>
+            <w:proofErr w:type="spellEnd"/>
+            <w:r>
+              <w:t xml:space="preserve"> </w:t>
+            </w:r>
+            <w:proofErr w:type="spellStart"/>
+            <w:r>
+              <w:t>giá</w:t>
+            </w:r>
+            <w:proofErr w:type="spellEnd"/>
+            <w:r>
+              <w:t xml:space="preserve"> ở </w:t>
+            </w:r>
+            <w:proofErr w:type="spellStart"/>
+            <w:r>
+              <w:t>phân</w:t>
+            </w:r>
+            <w:proofErr w:type="spellEnd"/>
+            <w:r>
+              <w:t xml:space="preserve"> </w:t>
+            </w:r>
+            <w:proofErr w:type="spellStart"/>
+            <w:r>
+              <w:t>hệ</w:t>
+            </w:r>
+            <w:proofErr w:type="spellEnd"/>
+            <w:r>
+              <w:t xml:space="preserve"> </w:t>
+            </w:r>
+            <w:proofErr w:type="spellStart"/>
+            <w:r>
+              <w:t>khách</w:t>
+            </w:r>
+            <w:proofErr w:type="spellEnd"/>
+            <w:r>
+              <w:t xml:space="preserve"> </w:t>
+            </w:r>
+            <w:proofErr w:type="spellStart"/>
             <w:proofErr w:type="gramStart"/>
             <w:r>
-              <w:t>mới ,</w:t>
+              <w:t>hàng</w:t>
+            </w:r>
+            <w:proofErr w:type="spellEnd"/>
+            <w:r>
+              <w:t xml:space="preserve"> ,</w:t>
             </w:r>
             <w:proofErr w:type="gramEnd"/>
             <w:r>
-              <w:t xml:space="preserve"> mô hình thể hiện tương tác với các thành phần khác trong hệ thống.</w:t>
+              <w:t xml:space="preserve"> </w:t>
+            </w:r>
+            <w:proofErr w:type="spellStart"/>
+            <w:r>
+              <w:t>mô</w:t>
+            </w:r>
+            <w:proofErr w:type="spellEnd"/>
+            <w:r>
+              <w:t xml:space="preserve"> </w:t>
+            </w:r>
+            <w:proofErr w:type="spellStart"/>
+            <w:r>
+              <w:t>hình</w:t>
+            </w:r>
+            <w:proofErr w:type="spellEnd"/>
+            <w:r>
+              <w:t xml:space="preserve"> </w:t>
+            </w:r>
+            <w:proofErr w:type="spellStart"/>
+            <w:r>
+              <w:t>thể</w:t>
+            </w:r>
+            <w:proofErr w:type="spellEnd"/>
+            <w:r>
+              <w:t xml:space="preserve"> </w:t>
+            </w:r>
+            <w:proofErr w:type="spellStart"/>
+            <w:r>
+              <w:t>hiện</w:t>
+            </w:r>
+            <w:proofErr w:type="spellEnd"/>
+            <w:r>
+              <w:t xml:space="preserve"> </w:t>
+            </w:r>
+            <w:proofErr w:type="spellStart"/>
+            <w:r>
+              <w:t>tương</w:t>
+            </w:r>
+            <w:proofErr w:type="spellEnd"/>
+            <w:r>
+              <w:t xml:space="preserve"> </w:t>
+            </w:r>
+            <w:proofErr w:type="spellStart"/>
+            <w:r>
+              <w:t>tác</w:t>
+            </w:r>
+            <w:proofErr w:type="spellEnd"/>
+            <w:r>
+              <w:t xml:space="preserve"> </w:t>
+            </w:r>
+            <w:proofErr w:type="spellStart"/>
+            <w:r>
+              <w:t>với</w:t>
+            </w:r>
+            <w:proofErr w:type="spellEnd"/>
+            <w:r>
+              <w:t xml:space="preserve"> </w:t>
+            </w:r>
+            <w:proofErr w:type="spellStart"/>
+            <w:r>
+              <w:t>các</w:t>
+            </w:r>
+            <w:proofErr w:type="spellEnd"/>
+            <w:r>
+              <w:t xml:space="preserve"> </w:t>
+            </w:r>
+            <w:proofErr w:type="spellStart"/>
+            <w:r>
+              <w:t>thành</w:t>
+            </w:r>
+            <w:proofErr w:type="spellEnd"/>
+            <w:r>
+              <w:t xml:space="preserve"> </w:t>
+            </w:r>
+            <w:proofErr w:type="spellStart"/>
+            <w:r>
+              <w:t>phần</w:t>
+            </w:r>
+            <w:proofErr w:type="spellEnd"/>
+            <w:r>
+              <w:t xml:space="preserve"> </w:t>
+            </w:r>
+            <w:proofErr w:type="spellStart"/>
+            <w:r>
+              <w:t>khác</w:t>
+            </w:r>
+            <w:proofErr w:type="spellEnd"/>
+            <w:r>
+              <w:t xml:space="preserve"> </w:t>
+            </w:r>
+            <w:proofErr w:type="spellStart"/>
+            <w:r>
+              <w:t>trong</w:t>
+            </w:r>
+            <w:proofErr w:type="spellEnd"/>
+            <w:r>
+              <w:t xml:space="preserve"> </w:t>
+            </w:r>
+            <w:proofErr w:type="spellStart"/>
+            <w:r>
+              <w:t>hệ</w:t>
+            </w:r>
+            <w:proofErr w:type="spellEnd"/>
+            <w:r>
+              <w:t xml:space="preserve"> </w:t>
+            </w:r>
+            <w:proofErr w:type="spellStart"/>
+            <w:r>
+              <w:t>thống</w:t>
+            </w:r>
+            <w:proofErr w:type="spellEnd"/>
+            <w:r>
+              <w:t>.</w:t>
             </w:r>
           </w:p>
         </w:tc>
@@ -1662,9 +4478,28 @@
             <w:pPr>
               <w:pStyle w:val="MyTable"/>
             </w:pPr>
-            <w:r>
-              <w:t>Luồng xử lý</w:t>
-            </w:r>
+            <w:proofErr w:type="spellStart"/>
+            <w:r>
+              <w:lastRenderedPageBreak/>
+              <w:t>Luồng</w:t>
+            </w:r>
+            <w:proofErr w:type="spellEnd"/>
+            <w:r>
+              <w:t xml:space="preserve"> </w:t>
+            </w:r>
+            <w:proofErr w:type="spellStart"/>
+            <w:r>
+              <w:t>xử</w:t>
+            </w:r>
+            <w:proofErr w:type="spellEnd"/>
+            <w:r>
+              <w:t xml:space="preserve"> </w:t>
+            </w:r>
+            <w:proofErr w:type="spellStart"/>
+            <w:r>
+              <w:t>lý</w:t>
+            </w:r>
+            <w:proofErr w:type="spellEnd"/>
           </w:p>
         </w:tc>
         <w:tc>
@@ -1676,31 +4511,50 @@
               <w:pStyle w:val="MyTable"/>
             </w:pPr>
             <w:r>
-              <w:object w:dxaOrig="12630" w:dyaOrig="7215">
-                <v:shapetype id="_x0000_t75" coordsize="21600,21600" o:spt="75" o:preferrelative="t" path="m@4@5l@4@11@9@11@9@5xe" filled="f" stroked="f">
-                  <v:stroke joinstyle="miter"/>
-                  <v:formulas>
-                    <v:f eqn="if lineDrawn pixelLineWidth 0"/>
-                    <v:f eqn="sum @0 1 0"/>
-                    <v:f eqn="sum 0 0 @1"/>
-                    <v:f eqn="prod @2 1 2"/>
-                    <v:f eqn="prod @3 21600 pixelWidth"/>
-                    <v:f eqn="prod @3 21600 pixelHeight"/>
-                    <v:f eqn="sum @0 0 1"/>
-                    <v:f eqn="prod @6 1 2"/>
-                    <v:f eqn="prod @7 21600 pixelWidth"/>
-                    <v:f eqn="sum @8 21600 0"/>
-                    <v:f eqn="prod @7 21600 pixelHeight"/>
-                    <v:f eqn="sum @10 21600 0"/>
-                  </v:formulas>
-                  <v:path o:extrusionok="f" gradientshapeok="t" o:connecttype="rect"/>
-                  <o:lock v:ext="edit" aspectratio="t"/>
-                </v:shapetype>
-                <v:shape id="_x0000_i1025" type="#_x0000_t75" style="width:416.25pt;height:237.75pt" o:ole="">
-                  <v:imagedata r:id="rId9" o:title=""/>
-                </v:shape>
-                <o:OLEObject Type="Embed" ProgID="PBrush" ShapeID="_x0000_i1025" DrawAspect="Content" ObjectID="_1573572448" r:id="rId10"/>
-              </w:object>
+              <w:rPr>
+                <w:noProof/>
+              </w:rPr>
+              <w:drawing>
+                <wp:inline distT="0" distB="0" distL="0" distR="0">
+                  <wp:extent cx="5943600" cy="5041265"/>
+                  <wp:effectExtent l="0" t="0" r="0" b="6985"/>
+                  <wp:docPr id="3" name="Picture 3"/>
+                  <wp:cNvGraphicFramePr>
+                    <a:graphicFrameLocks xmlns:a="http://schemas.openxmlformats.org/drawingml/2006/main" noChangeAspect="1"/>
+                  </wp:cNvGraphicFramePr>
+                  <a:graphic xmlns:a="http://schemas.openxmlformats.org/drawingml/2006/main">
+                    <a:graphicData uri="http://schemas.openxmlformats.org/drawingml/2006/picture">
+                      <pic:pic xmlns:pic="http://schemas.openxmlformats.org/drawingml/2006/picture">
+                        <pic:nvPicPr>
+                          <pic:cNvPr id="3" name="SequenceDanhGiaCustomer.jpg"/>
+                          <pic:cNvPicPr/>
+                        </pic:nvPicPr>
+                        <pic:blipFill>
+                          <a:blip r:embed="rId10">
+                            <a:extLst>
+                              <a:ext uri="{28A0092B-C50C-407E-A947-70E740481C1C}">
+                                <a14:useLocalDpi xmlns:a14="http://schemas.microsoft.com/office/drawing/2010/main" val="0"/>
+                              </a:ext>
+                            </a:extLst>
+                          </a:blip>
+                          <a:stretch>
+                            <a:fillRect/>
+                          </a:stretch>
+                        </pic:blipFill>
+                        <pic:spPr>
+                          <a:xfrm>
+                            <a:off x="0" y="0"/>
+                            <a:ext cx="5943600" cy="5041265"/>
+                          </a:xfrm>
+                          <a:prstGeom prst="rect">
+                            <a:avLst/>
+                          </a:prstGeom>
+                        </pic:spPr>
+                      </pic:pic>
+                    </a:graphicData>
+                  </a:graphic>
+                </wp:inline>
+              </w:drawing>
             </w:r>
           </w:p>
         </w:tc>
@@ -1728,13 +4582,41 @@
           <w:szCs w:val="26"/>
         </w:rPr>
       </w:pPr>
-      <w:r>
-        <w:rPr>
-          <w:rFonts w:ascii="Times New Roman" w:hAnsi="Times New Roman" w:cs="Times New Roman"/>
-          <w:sz w:val="26"/>
-          <w:szCs w:val="26"/>
-        </w:rPr>
-        <w:t>Thành phần service</w:t>
+      <w:proofErr w:type="spellStart"/>
+      <w:r>
+        <w:rPr>
+          <w:rFonts w:ascii="Times New Roman" w:hAnsi="Times New Roman" w:cs="Times New Roman"/>
+          <w:sz w:val="26"/>
+          <w:szCs w:val="26"/>
+        </w:rPr>
+        <w:t>Thành</w:t>
+      </w:r>
+      <w:proofErr w:type="spellEnd"/>
+      <w:r>
+        <w:rPr>
+          <w:rFonts w:ascii="Times New Roman" w:hAnsi="Times New Roman" w:cs="Times New Roman"/>
+          <w:sz w:val="26"/>
+          <w:szCs w:val="26"/>
+        </w:rPr>
+        <w:t xml:space="preserve"> </w:t>
+      </w:r>
+      <w:proofErr w:type="spellStart"/>
+      <w:r>
+        <w:rPr>
+          <w:rFonts w:ascii="Times New Roman" w:hAnsi="Times New Roman" w:cs="Times New Roman"/>
+          <w:sz w:val="26"/>
+          <w:szCs w:val="26"/>
+        </w:rPr>
+        <w:t>phần</w:t>
+      </w:r>
+      <w:proofErr w:type="spellEnd"/>
+      <w:r>
+        <w:rPr>
+          <w:rFonts w:ascii="Times New Roman" w:hAnsi="Times New Roman" w:cs="Times New Roman"/>
+          <w:sz w:val="26"/>
+          <w:szCs w:val="26"/>
+        </w:rPr>
+        <w:t xml:space="preserve"> service</w:t>
       </w:r>
     </w:p>
     <w:p>
@@ -1750,14 +4632,50 @@
           <w:szCs w:val="26"/>
         </w:rPr>
       </w:pPr>
-      <w:r>
-        <w:rPr>
-          <w:rFonts w:ascii="Times New Roman" w:hAnsi="Times New Roman" w:cs="Times New Roman"/>
-          <w:sz w:val="26"/>
-          <w:szCs w:val="26"/>
-        </w:rPr>
-        <w:t>Lớp NhanVienService</w:t>
-      </w:r>
+      <w:proofErr w:type="spellStart"/>
+      <w:r>
+        <w:rPr>
+          <w:rFonts w:ascii="Times New Roman" w:hAnsi="Times New Roman" w:cs="Times New Roman"/>
+          <w:sz w:val="26"/>
+          <w:szCs w:val="26"/>
+        </w:rPr>
+        <w:t>Lớ</w:t>
+      </w:r>
+      <w:r>
+        <w:rPr>
+          <w:rFonts w:ascii="Times New Roman" w:hAnsi="Times New Roman" w:cs="Times New Roman"/>
+          <w:sz w:val="26"/>
+          <w:szCs w:val="26"/>
+        </w:rPr>
+        <w:t>p</w:t>
+      </w:r>
+      <w:proofErr w:type="spellEnd"/>
+      <w:r>
+        <w:rPr>
+          <w:rFonts w:ascii="Times New Roman" w:hAnsi="Times New Roman" w:cs="Times New Roman"/>
+          <w:sz w:val="26"/>
+          <w:szCs w:val="26"/>
+        </w:rPr>
+        <w:t xml:space="preserve"> </w:t>
+      </w:r>
+      <w:proofErr w:type="spellStart"/>
+      <w:r>
+        <w:rPr>
+          <w:rFonts w:ascii="Times New Roman" w:hAnsi="Times New Roman" w:cs="Times New Roman"/>
+          <w:sz w:val="26"/>
+          <w:szCs w:val="26"/>
+        </w:rPr>
+        <w:t>DanhGiaNV</w:t>
+      </w:r>
+      <w:r>
+        <w:rPr>
+          <w:rFonts w:ascii="Times New Roman" w:hAnsi="Times New Roman" w:cs="Times New Roman"/>
+          <w:sz w:val="26"/>
+          <w:szCs w:val="26"/>
+        </w:rPr>
+        <w:t>Service</w:t>
+      </w:r>
+      <w:proofErr w:type="spellEnd"/>
     </w:p>
     <w:p>
       <w:pPr>
@@ -1772,14 +4690,60 @@
           <w:szCs w:val="26"/>
         </w:rPr>
       </w:pPr>
-      <w:r>
-        <w:rPr>
-          <w:rFonts w:ascii="Times New Roman" w:hAnsi="Times New Roman" w:cs="Times New Roman"/>
-          <w:sz w:val="26"/>
-          <w:szCs w:val="26"/>
-        </w:rPr>
-        <w:t>Phương thức ThemNhanVien</w:t>
-      </w:r>
+      <w:proofErr w:type="spellStart"/>
+      <w:r>
+        <w:rPr>
+          <w:rFonts w:ascii="Times New Roman" w:hAnsi="Times New Roman" w:cs="Times New Roman"/>
+          <w:sz w:val="26"/>
+          <w:szCs w:val="26"/>
+        </w:rPr>
+        <w:t>Phương</w:t>
+      </w:r>
+      <w:proofErr w:type="spellEnd"/>
+      <w:r>
+        <w:rPr>
+          <w:rFonts w:ascii="Times New Roman" w:hAnsi="Times New Roman" w:cs="Times New Roman"/>
+          <w:sz w:val="26"/>
+          <w:szCs w:val="26"/>
+        </w:rPr>
+        <w:t xml:space="preserve"> </w:t>
+      </w:r>
+      <w:proofErr w:type="spellStart"/>
+      <w:r>
+        <w:rPr>
+          <w:rFonts w:ascii="Times New Roman" w:hAnsi="Times New Roman" w:cs="Times New Roman"/>
+          <w:sz w:val="26"/>
+          <w:szCs w:val="26"/>
+        </w:rPr>
+        <w:t>thứ</w:t>
+      </w:r>
+      <w:r>
+        <w:rPr>
+          <w:rFonts w:ascii="Times New Roman" w:hAnsi="Times New Roman" w:cs="Times New Roman"/>
+          <w:sz w:val="26"/>
+          <w:szCs w:val="26"/>
+        </w:rPr>
+        <w:t>c</w:t>
+      </w:r>
+      <w:proofErr w:type="spellEnd"/>
+      <w:r>
+        <w:rPr>
+          <w:rFonts w:ascii="Times New Roman" w:hAnsi="Times New Roman" w:cs="Times New Roman"/>
+          <w:sz w:val="26"/>
+          <w:szCs w:val="26"/>
+        </w:rPr>
+        <w:t xml:space="preserve"> </w:t>
+      </w:r>
+      <w:proofErr w:type="spellStart"/>
+      <w:r>
+        <w:rPr>
+          <w:rFonts w:ascii="Times New Roman" w:hAnsi="Times New Roman" w:cs="Times New Roman"/>
+          <w:sz w:val="26"/>
+          <w:szCs w:val="26"/>
+        </w:rPr>
+        <w:t>HienThiCauHoi</w:t>
+      </w:r>
+      <w:proofErr w:type="spellEnd"/>
     </w:p>
     <w:tbl>
       <w:tblPr>
@@ -1806,9 +4770,19 @@
             <w:pPr>
               <w:pStyle w:val="MyTable"/>
             </w:pPr>
-            <w:r>
-              <w:t>Mã số</w:t>
-            </w:r>
+            <w:proofErr w:type="spellStart"/>
+            <w:r>
+              <w:t>Mã</w:t>
+            </w:r>
+            <w:proofErr w:type="spellEnd"/>
+            <w:r>
+              <w:t xml:space="preserve"> </w:t>
+            </w:r>
+            <w:proofErr w:type="spellStart"/>
+            <w:r>
+              <w:t>số</w:t>
+            </w:r>
+            <w:proofErr w:type="spellEnd"/>
           </w:p>
         </w:tc>
         <w:tc>
@@ -1822,12 +4796,6 @@
                 <w:b/>
               </w:rPr>
             </w:pPr>
-            <w:r>
-              <w:rPr>
-                <w:b/>
-              </w:rPr>
-              <w:t>ACDP-01</w:t>
-            </w:r>
           </w:p>
         </w:tc>
       </w:tr>
@@ -1844,9 +4812,19 @@
             <w:pPr>
               <w:pStyle w:val="MyTable"/>
             </w:pPr>
-            <w:r>
-              <w:t>Tham chiếu</w:t>
-            </w:r>
+            <w:proofErr w:type="spellStart"/>
+            <w:r>
+              <w:t>Tham</w:t>
+            </w:r>
+            <w:proofErr w:type="spellEnd"/>
+            <w:r>
+              <w:t xml:space="preserve"> </w:t>
+            </w:r>
+            <w:proofErr w:type="spellStart"/>
+            <w:r>
+              <w:t>chiếu</w:t>
+            </w:r>
+            <w:proofErr w:type="spellEnd"/>
           </w:p>
         </w:tc>
         <w:tc>
@@ -1860,12 +4838,6 @@
                 <w:b/>
               </w:rPr>
             </w:pPr>
-            <w:r>
-              <w:rPr>
-                <w:b/>
-              </w:rPr>
-              <w:t>UCCN-2</w:t>
-            </w:r>
           </w:p>
         </w:tc>
       </w:tr>
@@ -1882,9 +4854,27 @@
             <w:pPr>
               <w:pStyle w:val="MyTable"/>
             </w:pPr>
-            <w:r>
-              <w:t>Tên phương thức</w:t>
-            </w:r>
+            <w:proofErr w:type="spellStart"/>
+            <w:r>
+              <w:t>Tên</w:t>
+            </w:r>
+            <w:proofErr w:type="spellEnd"/>
+            <w:r>
+              <w:t xml:space="preserve"> </w:t>
+            </w:r>
+            <w:proofErr w:type="spellStart"/>
+            <w:r>
+              <w:t>phương</w:t>
+            </w:r>
+            <w:proofErr w:type="spellEnd"/>
+            <w:r>
+              <w:t xml:space="preserve"> </w:t>
+            </w:r>
+            <w:proofErr w:type="spellStart"/>
+            <w:r>
+              <w:t>thức</w:t>
+            </w:r>
+            <w:proofErr w:type="spellEnd"/>
           </w:p>
         </w:tc>
         <w:tc>
@@ -1895,9 +4885,11 @@
             <w:pPr>
               <w:pStyle w:val="MyTable"/>
             </w:pPr>
-            <w:r>
-              <w:t>ThemPhong</w:t>
-            </w:r>
+            <w:proofErr w:type="spellStart"/>
+            <w:r>
+              <w:t>HienThiCauHoi</w:t>
+            </w:r>
+            <w:proofErr w:type="spellEnd"/>
           </w:p>
         </w:tc>
       </w:tr>
@@ -1914,9 +4906,20 @@
             <w:pPr>
               <w:pStyle w:val="MyTable"/>
             </w:pPr>
-            <w:r>
-              <w:t>Mô tả</w:t>
-            </w:r>
+            <w:proofErr w:type="spellStart"/>
+            <w:r>
+              <w:lastRenderedPageBreak/>
+              <w:t>Mô</w:t>
+            </w:r>
+            <w:proofErr w:type="spellEnd"/>
+            <w:r>
+              <w:t xml:space="preserve"> </w:t>
+            </w:r>
+            <w:proofErr w:type="spellStart"/>
+            <w:r>
+              <w:t>tả</w:t>
+            </w:r>
+            <w:proofErr w:type="spellEnd"/>
           </w:p>
         </w:tc>
         <w:tc>
@@ -1927,9 +4930,91 @@
             <w:pPr>
               <w:pStyle w:val="MyTable"/>
             </w:pPr>
-            <w:r>
-              <w:t>Chức năng thêm thông tin cho phòng mới</w:t>
-            </w:r>
+            <w:proofErr w:type="spellStart"/>
+            <w:r>
+              <w:t>Chức</w:t>
+            </w:r>
+            <w:proofErr w:type="spellEnd"/>
+            <w:r>
+              <w:t xml:space="preserve"> </w:t>
+            </w:r>
+            <w:proofErr w:type="spellStart"/>
+            <w:r>
+              <w:t>năng</w:t>
+            </w:r>
+            <w:proofErr w:type="spellEnd"/>
+            <w:r>
+              <w:t xml:space="preserve"> </w:t>
+            </w:r>
+            <w:proofErr w:type="spellStart"/>
+            <w:r>
+              <w:t>hiển</w:t>
+            </w:r>
+            <w:proofErr w:type="spellEnd"/>
+            <w:r>
+              <w:t xml:space="preserve"> </w:t>
+            </w:r>
+            <w:proofErr w:type="spellStart"/>
+            <w:r>
+              <w:t>thị</w:t>
+            </w:r>
+            <w:proofErr w:type="spellEnd"/>
+            <w:r>
+              <w:t xml:space="preserve"> </w:t>
+            </w:r>
+            <w:proofErr w:type="spellStart"/>
+            <w:r>
+              <w:t>câu</w:t>
+            </w:r>
+            <w:proofErr w:type="spellEnd"/>
+            <w:r>
+              <w:t xml:space="preserve"> </w:t>
+            </w:r>
+            <w:proofErr w:type="spellStart"/>
+            <w:r>
+              <w:t>hỏi</w:t>
+            </w:r>
+            <w:proofErr w:type="spellEnd"/>
+            <w:r>
+              <w:t xml:space="preserve"> </w:t>
+            </w:r>
+            <w:proofErr w:type="spellStart"/>
+            <w:r>
+              <w:t>đánh</w:t>
+            </w:r>
+            <w:proofErr w:type="spellEnd"/>
+            <w:r>
+              <w:t xml:space="preserve"> </w:t>
+            </w:r>
+            <w:proofErr w:type="spellStart"/>
+            <w:r>
+              <w:t>giá</w:t>
+            </w:r>
+            <w:proofErr w:type="spellEnd"/>
+            <w:r>
+              <w:t xml:space="preserve"> </w:t>
+            </w:r>
+            <w:proofErr w:type="spellStart"/>
+            <w:r>
+              <w:t>cho</w:t>
+            </w:r>
+            <w:proofErr w:type="spellEnd"/>
+            <w:r>
+              <w:t xml:space="preserve"> </w:t>
+            </w:r>
+            <w:proofErr w:type="spellStart"/>
+            <w:r>
+              <w:t>khách</w:t>
+            </w:r>
+            <w:proofErr w:type="spellEnd"/>
+            <w:r>
+              <w:t xml:space="preserve"> </w:t>
+            </w:r>
+            <w:proofErr w:type="spellStart"/>
+            <w:r>
+              <w:t>hàng</w:t>
+            </w:r>
+            <w:proofErr w:type="spellEnd"/>
           </w:p>
         </w:tc>
       </w:tr>
@@ -1946,10 +5031,19 @@
             <w:pPr>
               <w:pStyle w:val="MyTable"/>
             </w:pPr>
-            <w:r>
-              <w:lastRenderedPageBreak/>
-              <w:t>Tham số</w:t>
-            </w:r>
+            <w:proofErr w:type="spellStart"/>
+            <w:r>
+              <w:t>Tham</w:t>
+            </w:r>
+            <w:proofErr w:type="spellEnd"/>
+            <w:r>
+              <w:t xml:space="preserve"> </w:t>
+            </w:r>
+            <w:proofErr w:type="spellStart"/>
+            <w:r>
+              <w:t>số</w:t>
+            </w:r>
+            <w:proofErr w:type="spellEnd"/>
           </w:p>
         </w:tc>
         <w:tc>
@@ -1960,9 +5054,6 @@
             <w:pPr>
               <w:pStyle w:val="MyTable"/>
             </w:pPr>
-            <w:r>
-              <w:t>PhongVip</w:t>
-            </w:r>
           </w:p>
         </w:tc>
       </w:tr>
@@ -1979,9 +5070,35 @@
             <w:pPr>
               <w:pStyle w:val="MyTable"/>
             </w:pPr>
-            <w:r>
-              <w:t>Giá trị trả về</w:t>
-            </w:r>
+            <w:proofErr w:type="spellStart"/>
+            <w:r>
+              <w:t>Giá</w:t>
+            </w:r>
+            <w:proofErr w:type="spellEnd"/>
+            <w:r>
+              <w:t xml:space="preserve"> </w:t>
+            </w:r>
+            <w:proofErr w:type="spellStart"/>
+            <w:r>
+              <w:t>trị</w:t>
+            </w:r>
+            <w:proofErr w:type="spellEnd"/>
+            <w:r>
+              <w:t xml:space="preserve"> </w:t>
+            </w:r>
+            <w:proofErr w:type="spellStart"/>
+            <w:r>
+              <w:t>trả</w:t>
+            </w:r>
+            <w:proofErr w:type="spellEnd"/>
+            <w:r>
+              <w:t xml:space="preserve"> </w:t>
+            </w:r>
+            <w:proofErr w:type="spellStart"/>
+            <w:r>
+              <w:t>về</w:t>
+            </w:r>
+            <w:proofErr w:type="spellEnd"/>
           </w:p>
         </w:tc>
         <w:tc>
@@ -1993,7 +5110,7 @@
               <w:pStyle w:val="MyTable"/>
             </w:pPr>
             <w:r>
-              <w:t>int</w:t>
+              <w:t>List</w:t>
             </w:r>
           </w:p>
         </w:tc>
@@ -2011,9 +5128,19 @@
             <w:pPr>
               <w:pStyle w:val="MyTable"/>
             </w:pPr>
-            <w:r>
-              <w:t>Thuật toán</w:t>
-            </w:r>
+            <w:proofErr w:type="spellStart"/>
+            <w:r>
+              <w:t>Thuật</w:t>
+            </w:r>
+            <w:proofErr w:type="spellEnd"/>
+            <w:r>
+              <w:t xml:space="preserve"> </w:t>
+            </w:r>
+            <w:proofErr w:type="spellStart"/>
+            <w:r>
+              <w:t>toán</w:t>
+            </w:r>
+            <w:proofErr w:type="spellEnd"/>
           </w:p>
         </w:tc>
         <w:tc>
@@ -2025,12 +5152,50 @@
               <w:pStyle w:val="MyTable"/>
             </w:pPr>
             <w:r>
-              <w:object w:dxaOrig="8161" w:dyaOrig="10666">
-                <v:shape id="_x0000_i1026" type="#_x0000_t75" style="width:349.5pt;height:457.5pt" o:ole="">
-                  <v:imagedata r:id="rId11" o:title=""/>
-                </v:shape>
-                <o:OLEObject Type="Embed" ProgID="Visio.Drawing.15" ShapeID="_x0000_i1026" DrawAspect="Content" ObjectID="_1573572449" r:id="rId12"/>
-              </w:object>
+              <w:rPr>
+                <w:noProof/>
+              </w:rPr>
+              <w:drawing>
+                <wp:inline distT="0" distB="0" distL="0" distR="0">
+                  <wp:extent cx="4491990" cy="4824095"/>
+                  <wp:effectExtent l="0" t="0" r="3810" b="0"/>
+                  <wp:docPr id="4" name="Picture 4"/>
+                  <wp:cNvGraphicFramePr>
+                    <a:graphicFrameLocks xmlns:a="http://schemas.openxmlformats.org/drawingml/2006/main" noChangeAspect="1"/>
+                  </wp:cNvGraphicFramePr>
+                  <a:graphic xmlns:a="http://schemas.openxmlformats.org/drawingml/2006/main">
+                    <a:graphicData uri="http://schemas.openxmlformats.org/drawingml/2006/picture">
+                      <pic:pic xmlns:pic="http://schemas.openxmlformats.org/drawingml/2006/picture">
+                        <pic:nvPicPr>
+                          <pic:cNvPr id="4" name="ActivityHienThiCauHoi.jpg"/>
+                          <pic:cNvPicPr/>
+                        </pic:nvPicPr>
+                        <pic:blipFill>
+                          <a:blip r:embed="rId11">
+                            <a:extLst>
+                              <a:ext uri="{28A0092B-C50C-407E-A947-70E740481C1C}">
+                                <a14:useLocalDpi xmlns:a14="http://schemas.microsoft.com/office/drawing/2010/main" val="0"/>
+                              </a:ext>
+                            </a:extLst>
+                          </a:blip>
+                          <a:stretch>
+                            <a:fillRect/>
+                          </a:stretch>
+                        </pic:blipFill>
+                        <pic:spPr>
+                          <a:xfrm>
+                            <a:off x="0" y="0"/>
+                            <a:ext cx="4491990" cy="4824095"/>
+                          </a:xfrm>
+                          <a:prstGeom prst="rect">
+                            <a:avLst/>
+                          </a:prstGeom>
+                        </pic:spPr>
+                      </pic:pic>
+                    </a:graphicData>
+                  </a:graphic>
+                </wp:inline>
+              </w:drawing>
             </w:r>
           </w:p>
         </w:tc>
@@ -2059,14 +5224,504 @@
           <w:szCs w:val="26"/>
         </w:rPr>
       </w:pPr>
-      <w:r>
-        <w:rPr>
-          <w:rFonts w:ascii="Times New Roman" w:hAnsi="Times New Roman" w:cs="Times New Roman"/>
-          <w:sz w:val="26"/>
-          <w:szCs w:val="26"/>
-        </w:rPr>
-        <w:t>Jfsdf</w:t>
-      </w:r>
+      <w:proofErr w:type="spellStart"/>
+      <w:r>
+        <w:rPr>
+          <w:rFonts w:ascii="Times New Roman" w:hAnsi="Times New Roman" w:cs="Times New Roman"/>
+          <w:sz w:val="26"/>
+          <w:szCs w:val="26"/>
+        </w:rPr>
+        <w:t>Phương</w:t>
+      </w:r>
+      <w:proofErr w:type="spellEnd"/>
+      <w:r>
+        <w:rPr>
+          <w:rFonts w:ascii="Times New Roman" w:hAnsi="Times New Roman" w:cs="Times New Roman"/>
+          <w:sz w:val="26"/>
+          <w:szCs w:val="26"/>
+        </w:rPr>
+        <w:t xml:space="preserve"> </w:t>
+      </w:r>
+      <w:proofErr w:type="spellStart"/>
+      <w:r>
+        <w:rPr>
+          <w:rFonts w:ascii="Times New Roman" w:hAnsi="Times New Roman" w:cs="Times New Roman"/>
+          <w:sz w:val="26"/>
+          <w:szCs w:val="26"/>
+        </w:rPr>
+        <w:t>thức</w:t>
+      </w:r>
+      <w:proofErr w:type="spellEnd"/>
+      <w:r>
+        <w:rPr>
+          <w:rFonts w:ascii="Times New Roman" w:hAnsi="Times New Roman" w:cs="Times New Roman"/>
+          <w:sz w:val="26"/>
+          <w:szCs w:val="26"/>
+        </w:rPr>
+        <w:t xml:space="preserve"> </w:t>
+      </w:r>
+      <w:proofErr w:type="spellStart"/>
+      <w:r>
+        <w:rPr>
+          <w:rFonts w:ascii="Times New Roman" w:hAnsi="Times New Roman" w:cs="Times New Roman"/>
+          <w:sz w:val="26"/>
+          <w:szCs w:val="26"/>
+        </w:rPr>
+        <w:t>ThemDanhGia</w:t>
+      </w:r>
+      <w:proofErr w:type="spellEnd"/>
+    </w:p>
+    <w:tbl>
+      <w:tblPr>
+        <w:tblStyle w:val="TableGrid"/>
+        <w:tblW w:w="9450" w:type="dxa"/>
+        <w:tblInd w:w="-5" w:type="dxa"/>
+        <w:tblLayout w:type="fixed"/>
+        <w:tblLook w:val="04A0" w:firstRow="1" w:lastRow="0" w:firstColumn="1" w:lastColumn="0" w:noHBand="0" w:noVBand="1"/>
+      </w:tblPr>
+      <w:tblGrid>
+        <w:gridCol w:w="2160"/>
+        <w:gridCol w:w="7290"/>
+      </w:tblGrid>
+      <w:tr>
+        <w:trPr>
+          <w:trHeight w:val="689"/>
+        </w:trPr>
+        <w:tc>
+          <w:tcPr>
+            <w:tcW w:w="2160" w:type="dxa"/>
+            <w:shd w:val="clear" w:color="auto" w:fill="BFBFBF" w:themeFill="background1" w:themeFillShade="BF"/>
+          </w:tcPr>
+          <w:p>
+            <w:pPr>
+              <w:pStyle w:val="MyTable"/>
+            </w:pPr>
+            <w:proofErr w:type="spellStart"/>
+            <w:r>
+              <w:t>Mã</w:t>
+            </w:r>
+            <w:proofErr w:type="spellEnd"/>
+            <w:r>
+              <w:t xml:space="preserve"> </w:t>
+            </w:r>
+            <w:proofErr w:type="spellStart"/>
+            <w:r>
+              <w:t>số</w:t>
+            </w:r>
+            <w:proofErr w:type="spellEnd"/>
+          </w:p>
+        </w:tc>
+        <w:tc>
+          <w:tcPr>
+            <w:tcW w:w="7290" w:type="dxa"/>
+          </w:tcPr>
+          <w:p>
+            <w:pPr>
+              <w:pStyle w:val="MyTable"/>
+              <w:rPr>
+                <w:b/>
+              </w:rPr>
+            </w:pPr>
+          </w:p>
+        </w:tc>
+      </w:tr>
+      <w:tr>
+        <w:trPr>
+          <w:trHeight w:val="689"/>
+        </w:trPr>
+        <w:tc>
+          <w:tcPr>
+            <w:tcW w:w="2160" w:type="dxa"/>
+            <w:shd w:val="clear" w:color="auto" w:fill="BFBFBF" w:themeFill="background1" w:themeFillShade="BF"/>
+          </w:tcPr>
+          <w:p>
+            <w:pPr>
+              <w:pStyle w:val="MyTable"/>
+            </w:pPr>
+            <w:proofErr w:type="spellStart"/>
+            <w:r>
+              <w:t>Tham</w:t>
+            </w:r>
+            <w:proofErr w:type="spellEnd"/>
+            <w:r>
+              <w:t xml:space="preserve"> </w:t>
+            </w:r>
+            <w:proofErr w:type="spellStart"/>
+            <w:r>
+              <w:t>chiếu</w:t>
+            </w:r>
+            <w:proofErr w:type="spellEnd"/>
+          </w:p>
+        </w:tc>
+        <w:tc>
+          <w:tcPr>
+            <w:tcW w:w="7290" w:type="dxa"/>
+          </w:tcPr>
+          <w:p>
+            <w:pPr>
+              <w:pStyle w:val="MyTable"/>
+              <w:rPr>
+                <w:b/>
+              </w:rPr>
+            </w:pPr>
+          </w:p>
+        </w:tc>
+      </w:tr>
+      <w:tr>
+        <w:trPr>
+          <w:trHeight w:val="989"/>
+        </w:trPr>
+        <w:tc>
+          <w:tcPr>
+            <w:tcW w:w="2160" w:type="dxa"/>
+            <w:shd w:val="clear" w:color="auto" w:fill="BFBFBF" w:themeFill="background1" w:themeFillShade="BF"/>
+          </w:tcPr>
+          <w:p>
+            <w:pPr>
+              <w:pStyle w:val="MyTable"/>
+            </w:pPr>
+            <w:proofErr w:type="spellStart"/>
+            <w:r>
+              <w:lastRenderedPageBreak/>
+              <w:t>Tên</w:t>
+            </w:r>
+            <w:proofErr w:type="spellEnd"/>
+            <w:r>
+              <w:t xml:space="preserve"> </w:t>
+            </w:r>
+            <w:proofErr w:type="spellStart"/>
+            <w:r>
+              <w:t>phương</w:t>
+            </w:r>
+            <w:proofErr w:type="spellEnd"/>
+            <w:r>
+              <w:t xml:space="preserve"> </w:t>
+            </w:r>
+            <w:proofErr w:type="spellStart"/>
+            <w:r>
+              <w:t>thức</w:t>
+            </w:r>
+            <w:proofErr w:type="spellEnd"/>
+          </w:p>
+        </w:tc>
+        <w:tc>
+          <w:tcPr>
+            <w:tcW w:w="7290" w:type="dxa"/>
+          </w:tcPr>
+          <w:p>
+            <w:pPr>
+              <w:pStyle w:val="MyTable"/>
+            </w:pPr>
+            <w:proofErr w:type="spellStart"/>
+            <w:r>
+              <w:t>ThemDanhGia</w:t>
+            </w:r>
+            <w:proofErr w:type="spellEnd"/>
+          </w:p>
+        </w:tc>
+      </w:tr>
+      <w:tr>
+        <w:trPr>
+          <w:trHeight w:val="989"/>
+        </w:trPr>
+        <w:tc>
+          <w:tcPr>
+            <w:tcW w:w="2160" w:type="dxa"/>
+            <w:shd w:val="clear" w:color="auto" w:fill="BFBFBF" w:themeFill="background1" w:themeFillShade="BF"/>
+          </w:tcPr>
+          <w:p>
+            <w:pPr>
+              <w:pStyle w:val="MyTable"/>
+            </w:pPr>
+            <w:proofErr w:type="spellStart"/>
+            <w:r>
+              <w:t>Mô</w:t>
+            </w:r>
+            <w:proofErr w:type="spellEnd"/>
+            <w:r>
+              <w:t xml:space="preserve"> </w:t>
+            </w:r>
+            <w:proofErr w:type="spellStart"/>
+            <w:r>
+              <w:t>tả</w:t>
+            </w:r>
+            <w:proofErr w:type="spellEnd"/>
+          </w:p>
+        </w:tc>
+        <w:tc>
+          <w:tcPr>
+            <w:tcW w:w="7290" w:type="dxa"/>
+          </w:tcPr>
+          <w:p>
+            <w:pPr>
+              <w:pStyle w:val="MyTable"/>
+            </w:pPr>
+            <w:proofErr w:type="spellStart"/>
+            <w:r>
+              <w:t>Chức</w:t>
+            </w:r>
+            <w:proofErr w:type="spellEnd"/>
+            <w:r>
+              <w:t xml:space="preserve"> </w:t>
+            </w:r>
+            <w:proofErr w:type="spellStart"/>
+            <w:r>
+              <w:t>năng</w:t>
+            </w:r>
+            <w:proofErr w:type="spellEnd"/>
+            <w:r>
+              <w:t xml:space="preserve"> </w:t>
+            </w:r>
+            <w:proofErr w:type="spellStart"/>
+            <w:r>
+              <w:t>thêm</w:t>
+            </w:r>
+            <w:proofErr w:type="spellEnd"/>
+            <w:r>
+              <w:t xml:space="preserve"> </w:t>
+            </w:r>
+            <w:proofErr w:type="spellStart"/>
+            <w:r>
+              <w:t>một</w:t>
+            </w:r>
+            <w:proofErr w:type="spellEnd"/>
+            <w:r>
+              <w:t xml:space="preserve"> </w:t>
+            </w:r>
+            <w:proofErr w:type="spellStart"/>
+            <w:r>
+              <w:t>đánh</w:t>
+            </w:r>
+            <w:proofErr w:type="spellEnd"/>
+            <w:r>
+              <w:t xml:space="preserve"> </w:t>
+            </w:r>
+            <w:proofErr w:type="spellStart"/>
+            <w:r>
+              <w:t>giá</w:t>
+            </w:r>
+            <w:proofErr w:type="spellEnd"/>
+            <w:r>
+              <w:t xml:space="preserve"> </w:t>
+            </w:r>
+            <w:proofErr w:type="spellStart"/>
+            <w:r>
+              <w:t>của</w:t>
+            </w:r>
+            <w:proofErr w:type="spellEnd"/>
+            <w:r>
+              <w:t xml:space="preserve"> </w:t>
+            </w:r>
+            <w:proofErr w:type="spellStart"/>
+            <w:r>
+              <w:t>khách</w:t>
+            </w:r>
+            <w:proofErr w:type="spellEnd"/>
+            <w:r>
+              <w:t xml:space="preserve"> </w:t>
+            </w:r>
+            <w:proofErr w:type="spellStart"/>
+            <w:r>
+              <w:t>hàng</w:t>
+            </w:r>
+            <w:proofErr w:type="spellEnd"/>
+          </w:p>
+        </w:tc>
+      </w:tr>
+      <w:tr>
+        <w:trPr>
+          <w:trHeight w:val="689"/>
+        </w:trPr>
+        <w:tc>
+          <w:tcPr>
+            <w:tcW w:w="2160" w:type="dxa"/>
+            <w:shd w:val="clear" w:color="auto" w:fill="BFBFBF" w:themeFill="background1" w:themeFillShade="BF"/>
+          </w:tcPr>
+          <w:p>
+            <w:pPr>
+              <w:pStyle w:val="MyTable"/>
+            </w:pPr>
+            <w:proofErr w:type="spellStart"/>
+            <w:r>
+              <w:t>Tham</w:t>
+            </w:r>
+            <w:proofErr w:type="spellEnd"/>
+            <w:r>
+              <w:t xml:space="preserve"> </w:t>
+            </w:r>
+            <w:proofErr w:type="spellStart"/>
+            <w:r>
+              <w:t>số</w:t>
+            </w:r>
+            <w:proofErr w:type="spellEnd"/>
+          </w:p>
+        </w:tc>
+        <w:tc>
+          <w:tcPr>
+            <w:tcW w:w="7290" w:type="dxa"/>
+          </w:tcPr>
+          <w:p>
+            <w:pPr>
+              <w:pStyle w:val="MyTable"/>
+            </w:pPr>
+          </w:p>
+        </w:tc>
+      </w:tr>
+      <w:tr>
+        <w:trPr>
+          <w:trHeight w:val="689"/>
+        </w:trPr>
+        <w:tc>
+          <w:tcPr>
+            <w:tcW w:w="2160" w:type="dxa"/>
+            <w:shd w:val="clear" w:color="auto" w:fill="BFBFBF" w:themeFill="background1" w:themeFillShade="BF"/>
+          </w:tcPr>
+          <w:p>
+            <w:pPr>
+              <w:pStyle w:val="MyTable"/>
+            </w:pPr>
+            <w:proofErr w:type="spellStart"/>
+            <w:r>
+              <w:t>Giá</w:t>
+            </w:r>
+            <w:proofErr w:type="spellEnd"/>
+            <w:r>
+              <w:t xml:space="preserve"> </w:t>
+            </w:r>
+            <w:proofErr w:type="spellStart"/>
+            <w:r>
+              <w:t>trị</w:t>
+            </w:r>
+            <w:proofErr w:type="spellEnd"/>
+            <w:r>
+              <w:t xml:space="preserve"> </w:t>
+            </w:r>
+            <w:proofErr w:type="spellStart"/>
+            <w:r>
+              <w:t>trả</w:t>
+            </w:r>
+            <w:proofErr w:type="spellEnd"/>
+            <w:r>
+              <w:t xml:space="preserve"> </w:t>
+            </w:r>
+            <w:proofErr w:type="spellStart"/>
+            <w:r>
+              <w:t>về</w:t>
+            </w:r>
+            <w:proofErr w:type="spellEnd"/>
+          </w:p>
+        </w:tc>
+        <w:tc>
+          <w:tcPr>
+            <w:tcW w:w="7290" w:type="dxa"/>
+          </w:tcPr>
+          <w:p>
+            <w:pPr>
+              <w:pStyle w:val="MyTable"/>
+            </w:pPr>
+            <w:proofErr w:type="spellStart"/>
+            <w:r>
+              <w:t>int</w:t>
+            </w:r>
+            <w:proofErr w:type="spellEnd"/>
+          </w:p>
+        </w:tc>
+      </w:tr>
+      <w:tr>
+        <w:trPr>
+          <w:trHeight w:val="2017"/>
+        </w:trPr>
+        <w:tc>
+          <w:tcPr>
+            <w:tcW w:w="2160" w:type="dxa"/>
+            <w:shd w:val="clear" w:color="auto" w:fill="BFBFBF" w:themeFill="background1" w:themeFillShade="BF"/>
+          </w:tcPr>
+          <w:p>
+            <w:pPr>
+              <w:pStyle w:val="MyTable"/>
+            </w:pPr>
+            <w:proofErr w:type="spellStart"/>
+            <w:r>
+              <w:t>Thuật</w:t>
+            </w:r>
+            <w:proofErr w:type="spellEnd"/>
+            <w:r>
+              <w:t xml:space="preserve"> </w:t>
+            </w:r>
+            <w:proofErr w:type="spellStart"/>
+            <w:r>
+              <w:t>toán</w:t>
+            </w:r>
+            <w:proofErr w:type="spellEnd"/>
+          </w:p>
+        </w:tc>
+        <w:tc>
+          <w:tcPr>
+            <w:tcW w:w="7290" w:type="dxa"/>
+          </w:tcPr>
+          <w:p>
+            <w:pPr>
+              <w:pStyle w:val="MyTable"/>
+            </w:pPr>
+            <w:r>
+              <w:rPr>
+                <w:noProof/>
+              </w:rPr>
+              <w:drawing>
+                <wp:inline distT="0" distB="0" distL="0" distR="0">
+                  <wp:extent cx="4491990" cy="5053330"/>
+                  <wp:effectExtent l="0" t="0" r="3810" b="0"/>
+                  <wp:docPr id="6" name="Picture 6"/>
+                  <wp:cNvGraphicFramePr>
+                    <a:graphicFrameLocks xmlns:a="http://schemas.openxmlformats.org/drawingml/2006/main" noChangeAspect="1"/>
+                  </wp:cNvGraphicFramePr>
+                  <a:graphic xmlns:a="http://schemas.openxmlformats.org/drawingml/2006/main">
+                    <a:graphicData uri="http://schemas.openxmlformats.org/drawingml/2006/picture">
+                      <pic:pic xmlns:pic="http://schemas.openxmlformats.org/drawingml/2006/picture">
+                        <pic:nvPicPr>
+                          <pic:cNvPr id="6" name="ActivityThemDanhGia.jpg"/>
+                          <pic:cNvPicPr/>
+                        </pic:nvPicPr>
+                        <pic:blipFill>
+                          <a:blip r:embed="rId12">
+                            <a:extLst>
+                              <a:ext uri="{28A0092B-C50C-407E-A947-70E740481C1C}">
+                                <a14:useLocalDpi xmlns:a14="http://schemas.microsoft.com/office/drawing/2010/main" val="0"/>
+                              </a:ext>
+                            </a:extLst>
+                          </a:blip>
+                          <a:stretch>
+                            <a:fillRect/>
+                          </a:stretch>
+                        </pic:blipFill>
+                        <pic:spPr>
+                          <a:xfrm>
+                            <a:off x="0" y="0"/>
+                            <a:ext cx="4491990" cy="5053330"/>
+                          </a:xfrm>
+                          <a:prstGeom prst="rect">
+                            <a:avLst/>
+                          </a:prstGeom>
+                        </pic:spPr>
+                      </pic:pic>
+                    </a:graphicData>
+                  </a:graphic>
+                </wp:inline>
+              </w:drawing>
+            </w:r>
+          </w:p>
+        </w:tc>
+      </w:tr>
+    </w:tbl>
+    <w:p>
+      <w:pPr>
+        <w:ind w:left="720"/>
+        <w:rPr>
+          <w:rFonts w:ascii="Times New Roman" w:hAnsi="Times New Roman" w:cs="Times New Roman"/>
+          <w:sz w:val="26"/>
+          <w:szCs w:val="26"/>
+        </w:rPr>
+      </w:pPr>
     </w:p>
     <w:p>
       <w:pPr>
@@ -2081,94 +5736,8 @@
           <w:szCs w:val="26"/>
         </w:rPr>
       </w:pPr>
-      <w:r>
-        <w:rPr>
-          <w:rFonts w:ascii="Times New Roman" w:hAnsi="Times New Roman" w:cs="Times New Roman"/>
-          <w:sz w:val="26"/>
-          <w:szCs w:val="26"/>
-        </w:rPr>
-        <w:t>Sdfasdfs</w:t>
-      </w:r>
-    </w:p>
-    <w:p>
-      <w:pPr>
-        <w:pStyle w:val="ListParagraph"/>
-        <w:numPr>
-          <w:ilvl w:val="2"/>
-          <w:numId w:val="2"/>
-        </w:numPr>
-        <w:rPr>
-          <w:rFonts w:ascii="Times New Roman" w:hAnsi="Times New Roman" w:cs="Times New Roman"/>
-          <w:sz w:val="26"/>
-          <w:szCs w:val="26"/>
-        </w:rPr>
-      </w:pPr>
-      <w:r>
-        <w:rPr>
-          <w:rFonts w:ascii="Times New Roman" w:hAnsi="Times New Roman" w:cs="Times New Roman"/>
-          <w:sz w:val="26"/>
-          <w:szCs w:val="26"/>
-        </w:rPr>
-        <w:t>Sdafsdf</w:t>
-      </w:r>
-    </w:p>
-    <w:p>
-      <w:pPr>
-        <w:pStyle w:val="ListParagraph"/>
-        <w:numPr>
-          <w:ilvl w:val="2"/>
-          <w:numId w:val="2"/>
-        </w:numPr>
-        <w:rPr>
-          <w:rFonts w:ascii="Times New Roman" w:hAnsi="Times New Roman" w:cs="Times New Roman"/>
-          <w:sz w:val="26"/>
-          <w:szCs w:val="26"/>
-        </w:rPr>
-      </w:pPr>
-      <w:r>
-        <w:rPr>
-          <w:rFonts w:ascii="Times New Roman" w:hAnsi="Times New Roman" w:cs="Times New Roman"/>
-          <w:sz w:val="26"/>
-          <w:szCs w:val="26"/>
-        </w:rPr>
-        <w:t>Sadfsdf</w:t>
-      </w:r>
-    </w:p>
-    <w:p>
-      <w:pPr>
-        <w:pStyle w:val="ListParagraph"/>
-        <w:numPr>
-          <w:ilvl w:val="2"/>
-          <w:numId w:val="2"/>
-        </w:numPr>
-        <w:rPr>
-          <w:rFonts w:ascii="Times New Roman" w:hAnsi="Times New Roman" w:cs="Times New Roman"/>
-          <w:sz w:val="26"/>
-          <w:szCs w:val="26"/>
-        </w:rPr>
-      </w:pPr>
-      <w:r>
-        <w:rPr>
-          <w:rFonts w:ascii="Times New Roman" w:hAnsi="Times New Roman" w:cs="Times New Roman"/>
-          <w:sz w:val="26"/>
-          <w:szCs w:val="26"/>
-        </w:rPr>
-        <w:t>Sdafsdfasdf</w:t>
-      </w:r>
-    </w:p>
-    <w:p>
-      <w:pPr>
-        <w:pStyle w:val="ListParagraph"/>
-        <w:numPr>
-          <w:ilvl w:val="2"/>
-          <w:numId w:val="2"/>
-        </w:numPr>
-        <w:rPr>
-          <w:rFonts w:ascii="Times New Roman" w:hAnsi="Times New Roman" w:cs="Times New Roman"/>
-          <w:sz w:val="26"/>
-          <w:szCs w:val="26"/>
-        </w:rPr>
-      </w:pPr>
+      <w:bookmarkStart w:id="0" w:name="_GoBack"/>
+      <w:bookmarkEnd w:id="0"/>
     </w:p>
     <w:sectPr>
       <w:pgSz w:w="12240" w:h="15840"/>
@@ -4397,7 +7966,7 @@
 </file>
 
 <file path=customXml/itemProps1.xml><?xml version="1.0" encoding="utf-8"?>
-<ds:datastoreItem xmlns:ds="http://schemas.openxmlformats.org/officeDocument/2006/customXml" ds:itemID="{36DBB8D8-AF4F-48B5-8170-935909021995}">
+<ds:datastoreItem xmlns:ds="http://schemas.openxmlformats.org/officeDocument/2006/customXml" ds:itemID="{97FEDC53-83B7-4029-9EBB-1BA90599C80B}">
   <ds:schemaRefs>
     <ds:schemaRef ds:uri="http://schemas.openxmlformats.org/officeDocument/2006/bibliography"/>
   </ds:schemaRefs>

</xml_diff>